<commit_message>
Várias alterações no relatório relacionadas com as imagens
</commit_message>
<xml_diff>
--- a/lab1/relatório/relatorio.docx
+++ b/lab1/relatório/relatorio.docx
@@ -4,7 +4,7 @@
   <w:body>
     <w:p>
       <w:pPr>
-        <w:pStyle w:val="Ttulo"/>
+        <w:pStyle w:val="Title"/>
         <w:rPr>
           <w:lang w:val="pt-PT"/>
         </w:rPr>
@@ -18,7 +18,7 @@
     </w:p>
     <w:p>
       <w:pPr>
-        <w:pStyle w:val="Cabealho1"/>
+        <w:pStyle w:val="Heading1"/>
         <w:rPr>
           <w:lang w:val="pt-PT"/>
         </w:rPr>
@@ -63,7 +63,7 @@
     </w:p>
     <w:p>
       <w:pPr>
-        <w:pStyle w:val="Cabealho1"/>
+        <w:pStyle w:val="Heading1"/>
         <w:rPr>
           <w:lang w:val="pt-PT"/>
         </w:rPr>
@@ -126,7 +126,19 @@
         <w:rPr>
           <w:lang w:val="pt-PT"/>
         </w:rPr>
-        <w:t xml:space="preserve"> uma máquina de estados que gere o funcionamento geral da calculadora.</w:t>
+        <w:t xml:space="preserve"> uma máquina de estados</w:t>
+      </w:r>
+      <w:r>
+        <w:rPr>
+          <w:lang w:val="pt-PT"/>
+        </w:rPr>
+        <w:t xml:space="preserve"> (figura 1)</w:t>
+      </w:r>
+      <w:r>
+        <w:rPr>
+          <w:lang w:val="pt-PT"/>
+        </w:rPr>
+        <w:t xml:space="preserve"> que gere o funcionamento geral da calculadora.</w:t>
       </w:r>
       <w:r>
         <w:rPr>
@@ -180,12 +192,18 @@
         <w:rPr>
           <w:lang w:val="pt-PT"/>
         </w:rPr>
-        <w:t xml:space="preserve"> Esta máquina de estados tem 4 estados:</w:t>
+        <w:t xml:space="preserve"> Esta máquina de estados tem 5</w:t>
+      </w:r>
+      <w:r>
+        <w:rPr>
+          <w:lang w:val="pt-PT"/>
+        </w:rPr>
+        <w:t xml:space="preserve"> estados:</w:t>
       </w:r>
     </w:p>
     <w:p>
       <w:pPr>
-        <w:pStyle w:val="PargrafodaLista"/>
+        <w:pStyle w:val="ListParagraph"/>
         <w:numPr>
           <w:ilvl w:val="0"/>
           <w:numId w:val="15"/>
@@ -207,12 +225,18 @@
         <w:rPr>
           <w:lang w:val="pt-PT"/>
         </w:rPr>
+        <w:t xml:space="preserve"> (INI)</w:t>
+      </w:r>
+      <w:r>
+        <w:rPr>
+          <w:lang w:val="pt-PT"/>
+        </w:rPr>
         <w:t xml:space="preserve"> – em espera</w:t>
       </w:r>
     </w:p>
     <w:p>
       <w:pPr>
-        <w:pStyle w:val="PargrafodaLista"/>
+        <w:pStyle w:val="ListParagraph"/>
         <w:numPr>
           <w:ilvl w:val="0"/>
           <w:numId w:val="15"/>
@@ -239,7 +263,7 @@
     </w:p>
     <w:p>
       <w:pPr>
-        <w:pStyle w:val="PargrafodaLista"/>
+        <w:pStyle w:val="ListParagraph"/>
         <w:numPr>
           <w:ilvl w:val="0"/>
           <w:numId w:val="15"/>
@@ -266,7 +290,7 @@
     </w:p>
     <w:p>
       <w:pPr>
-        <w:pStyle w:val="PargrafodaLista"/>
+        <w:pStyle w:val="ListParagraph"/>
         <w:numPr>
           <w:ilvl w:val="0"/>
           <w:numId w:val="15"/>
@@ -285,6 +309,144 @@
     </w:p>
     <w:p>
       <w:pPr>
+        <w:pStyle w:val="ListParagraph"/>
+        <w:numPr>
+          <w:ilvl w:val="0"/>
+          <w:numId w:val="15"/>
+        </w:numPr>
+        <w:jc w:val="both"/>
+        <w:rPr>
+          <w:lang w:val="pt-PT"/>
+        </w:rPr>
+      </w:pPr>
+      <w:proofErr w:type="spellStart"/>
+      <w:r>
+        <w:rPr>
+          <w:lang w:val="pt-PT"/>
+        </w:rPr>
+        <w:t>Wait</w:t>
+      </w:r>
+      <w:proofErr w:type="spellEnd"/>
+      <w:r>
+        <w:rPr>
+          <w:lang w:val="pt-PT"/>
+        </w:rPr>
+        <w:t xml:space="preserve"> for </w:t>
+      </w:r>
+      <w:proofErr w:type="spellStart"/>
+      <w:r>
+        <w:rPr>
+          <w:lang w:val="pt-PT"/>
+        </w:rPr>
+        <w:t>Release</w:t>
+      </w:r>
+      <w:proofErr w:type="spellEnd"/>
+      <w:r>
+        <w:rPr>
+          <w:lang w:val="pt-PT"/>
+        </w:rPr>
+        <w:t xml:space="preserve"> (END) </w:t>
+      </w:r>
+      <w:r>
+        <w:rPr>
+          <w:lang w:val="pt-PT"/>
+        </w:rPr>
+        <w:t>–</w:t>
+      </w:r>
+      <w:r>
+        <w:rPr>
+          <w:lang w:val="pt-PT"/>
+        </w:rPr>
+        <w:t xml:space="preserve"> esperar que o utilizador liberte os botões para evitar operações acidentais </w:t>
+      </w:r>
+    </w:p>
+    <w:p>
+      <w:pPr>
+        <w:keepNext/>
+        <w:ind w:left="1068"/>
+        <w:jc w:val="center"/>
+      </w:pPr>
+      <w:r>
+        <w:rPr>
+          <w:lang w:val="pt-PT"/>
+        </w:rPr>
+        <w:pict>
+          <v:shapetype id="_x0000_t75" coordsize="21600,21600" o:spt="75" o:preferrelative="t" path="m@4@5l@4@11@9@11@9@5xe" filled="f" stroked="f">
+            <v:stroke joinstyle="miter"/>
+            <v:formulas>
+              <v:f eqn="if lineDrawn pixelLineWidth 0"/>
+              <v:f eqn="sum @0 1 0"/>
+              <v:f eqn="sum 0 0 @1"/>
+              <v:f eqn="prod @2 1 2"/>
+              <v:f eqn="prod @3 21600 pixelWidth"/>
+              <v:f eqn="prod @3 21600 pixelHeight"/>
+              <v:f eqn="sum @0 0 1"/>
+              <v:f eqn="prod @6 1 2"/>
+              <v:f eqn="prod @7 21600 pixelWidth"/>
+              <v:f eqn="sum @8 21600 0"/>
+              <v:f eqn="prod @7 21600 pixelHeight"/>
+              <v:f eqn="sum @10 21600 0"/>
+            </v:formulas>
+            <v:path o:extrusionok="f" gradientshapeok="t" o:connecttype="rect"/>
+            <o:lock v:ext="edit" aspectratio="t"/>
+          </v:shapetype>
+          <v:shape id="_x0000_i1025" type="#_x0000_t75" style="width:209.1pt;height:214.05pt">
+            <v:imagedata r:id="rId6" o:title="Máquina de Estados"/>
+          </v:shape>
+        </w:pict>
+      </w:r>
+    </w:p>
+    <w:p>
+      <w:pPr>
+        <w:pStyle w:val="Caption"/>
+        <w:jc w:val="center"/>
+        <w:rPr>
+          <w:lang w:val="pt-PT"/>
+        </w:rPr>
+      </w:pPr>
+      <w:r>
+        <w:rPr>
+          <w:lang w:val="pt-PT"/>
+        </w:rPr>
+        <w:t xml:space="preserve">                          </w:t>
+      </w:r>
+      <w:r>
+        <w:rPr>
+          <w:lang w:val="pt-PT"/>
+        </w:rPr>
+        <w:t xml:space="preserve">Figura </w:t>
+      </w:r>
+      <w:r>
+        <w:fldChar w:fldCharType="begin"/>
+      </w:r>
+      <w:r>
+        <w:rPr>
+          <w:lang w:val="pt-PT"/>
+        </w:rPr>
+        <w:instrText xml:space="preserve"> SEQ Figura \* ARABIC </w:instrText>
+      </w:r>
+      <w:r>
+        <w:fldChar w:fldCharType="separate"/>
+      </w:r>
+      <w:r>
+        <w:rPr>
+          <w:noProof/>
+          <w:lang w:val="pt-PT"/>
+        </w:rPr>
+        <w:t>1</w:t>
+      </w:r>
+      <w:r>
+        <w:fldChar w:fldCharType="end"/>
+      </w:r>
+      <w:r>
+        <w:rPr>
+          <w:lang w:val="pt-PT"/>
+        </w:rPr>
+        <w:t>: Máquina de estados</w:t>
+      </w:r>
+    </w:p>
+    <w:p>
+      <w:pPr>
         <w:ind w:left="708"/>
         <w:jc w:val="both"/>
         <w:rPr>
@@ -295,13 +457,27 @@
         <w:rPr>
           <w:lang w:val="pt-PT"/>
         </w:rPr>
-        <w:t>Abaixo encontra-se uma tabela com a relação entre as entradas e as saídas da unidade de controlo:</w:t>
+        <w:lastRenderedPageBreak/>
+        <w:t xml:space="preserve">Abaixo encontra-se uma tabela com a relação entre </w:t>
+      </w:r>
+      <w:r>
+        <w:rPr>
+          <w:lang w:val="pt-PT"/>
+        </w:rPr>
+        <w:t>os estados</w:t>
+      </w:r>
+      <w:r>
+        <w:rPr>
+          <w:lang w:val="pt-PT"/>
+        </w:rPr>
+        <w:t xml:space="preserve"> e as saídas da unidade de controlo:</w:t>
       </w:r>
     </w:p>
     <w:tbl>
       <w:tblPr>
         <w:tblW w:w="0" w:type="auto"/>
-        <w:jc w:val="center"/>
+        <w:tblInd w:w="2040" w:type="dxa"/>
+        <w:tblLayout w:type="fixed"/>
         <w:tblCellMar>
           <w:left w:w="70" w:type="dxa"/>
           <w:right w:w="70" w:type="dxa"/>
@@ -309,21 +485,17 @@
         <w:tblLook w:val="04A0" w:firstRow="1" w:lastRow="0" w:firstColumn="1" w:lastColumn="0" w:noHBand="0" w:noVBand="1"/>
       </w:tblPr>
       <w:tblGrid>
-        <w:gridCol w:w="584"/>
-        <w:gridCol w:w="587"/>
-        <w:gridCol w:w="590"/>
-        <w:gridCol w:w="1408"/>
-        <w:gridCol w:w="1057"/>
-        <w:gridCol w:w="1049"/>
+        <w:gridCol w:w="1171"/>
+        <w:gridCol w:w="1171"/>
+        <w:gridCol w:w="1172"/>
       </w:tblGrid>
       <w:tr>
         <w:trPr>
-          <w:trHeight w:val="150"/>
-          <w:jc w:val="center"/>
+          <w:trHeight w:val="269"/>
         </w:trPr>
         <w:tc>
           <w:tcPr>
-            <w:tcW w:w="1761" w:type="dxa"/>
+            <w:tcW w:w="3514" w:type="dxa"/>
             <w:gridSpan w:val="3"/>
             <w:tcBorders>
               <w:top w:val="single" w:sz="4" w:space="0" w:color="auto"/>
@@ -338,48 +510,24 @@
           </w:tcPr>
           <w:p>
             <w:pPr>
-              <w:pStyle w:val="SemEspaamento"/>
-              <w:jc w:val="center"/>
-            </w:pPr>
-            <w:r>
-              <w:t>Entrada</w:t>
-            </w:r>
-          </w:p>
-        </w:tc>
-        <w:tc>
-          <w:tcPr>
-            <w:tcW w:w="3514" w:type="dxa"/>
-            <w:gridSpan w:val="3"/>
-            <w:tcBorders>
-              <w:top w:val="single" w:sz="4" w:space="0" w:color="auto"/>
-              <w:left w:val="nil"/>
-              <w:bottom w:val="single" w:sz="4" w:space="0" w:color="auto"/>
-              <w:right w:val="single" w:sz="4" w:space="0" w:color="auto"/>
-            </w:tcBorders>
-            <w:shd w:val="clear" w:color="auto" w:fill="auto"/>
-            <w:noWrap/>
-            <w:vAlign w:val="bottom"/>
-            <w:hideMark/>
-          </w:tcPr>
-          <w:p>
-            <w:pPr>
-              <w:pStyle w:val="SemEspaamento"/>
-              <w:jc w:val="center"/>
-            </w:pPr>
+              <w:pStyle w:val="NoSpacing"/>
+              <w:jc w:val="center"/>
+            </w:pPr>
+            <w:proofErr w:type="spellStart"/>
             <w:r>
               <w:t>Saída</w:t>
             </w:r>
+            <w:proofErr w:type="spellEnd"/>
           </w:p>
         </w:tc>
       </w:tr>
       <w:tr>
         <w:trPr>
-          <w:trHeight w:val="150"/>
-          <w:jc w:val="center"/>
+          <w:trHeight w:val="269"/>
         </w:trPr>
         <w:tc>
           <w:tcPr>
-            <w:tcW w:w="584" w:type="dxa"/>
+            <w:tcW w:w="1171" w:type="dxa"/>
             <w:tcBorders>
               <w:top w:val="nil"/>
               <w:left w:val="single" w:sz="4" w:space="0" w:color="auto"/>
@@ -393,17 +541,17 @@
           </w:tcPr>
           <w:p>
             <w:pPr>
-              <w:pStyle w:val="SemEspaamento"/>
-              <w:jc w:val="center"/>
-            </w:pPr>
-            <w:r>
-              <w:t>B2</w:t>
-            </w:r>
-          </w:p>
-        </w:tc>
-        <w:tc>
-          <w:tcPr>
-            <w:tcW w:w="587" w:type="dxa"/>
+              <w:pStyle w:val="NoSpacing"/>
+              <w:jc w:val="center"/>
+            </w:pPr>
+            <w:r>
+              <w:t>Estado</w:t>
+            </w:r>
+          </w:p>
+        </w:tc>
+        <w:tc>
+          <w:tcPr>
+            <w:tcW w:w="1171" w:type="dxa"/>
             <w:tcBorders>
               <w:top w:val="nil"/>
               <w:left w:val="nil"/>
@@ -417,17 +565,17 @@
           </w:tcPr>
           <w:p>
             <w:pPr>
-              <w:pStyle w:val="SemEspaamento"/>
-              <w:jc w:val="center"/>
-            </w:pPr>
-            <w:r>
-              <w:t>B1</w:t>
-            </w:r>
-          </w:p>
-        </w:tc>
-        <w:tc>
-          <w:tcPr>
-            <w:tcW w:w="590" w:type="dxa"/>
+              <w:pStyle w:val="NoSpacing"/>
+              <w:jc w:val="center"/>
+            </w:pPr>
+            <w:r>
+              <w:t>State1</w:t>
+            </w:r>
+          </w:p>
+        </w:tc>
+        <w:tc>
+          <w:tcPr>
+            <w:tcW w:w="1172" w:type="dxa"/>
             <w:tcBorders>
               <w:top w:val="nil"/>
               <w:left w:val="nil"/>
@@ -441,79 +589,7 @@
           </w:tcPr>
           <w:p>
             <w:pPr>
-              <w:pStyle w:val="SemEspaamento"/>
-              <w:jc w:val="center"/>
-            </w:pPr>
-            <w:r>
-              <w:t>B0</w:t>
-            </w:r>
-          </w:p>
-        </w:tc>
-        <w:tc>
-          <w:tcPr>
-            <w:tcW w:w="1408" w:type="dxa"/>
-            <w:tcBorders>
-              <w:top w:val="nil"/>
-              <w:left w:val="nil"/>
-              <w:bottom w:val="single" w:sz="4" w:space="0" w:color="auto"/>
-              <w:right w:val="single" w:sz="4" w:space="0" w:color="auto"/>
-            </w:tcBorders>
-            <w:shd w:val="clear" w:color="auto" w:fill="auto"/>
-            <w:noWrap/>
-            <w:vAlign w:val="center"/>
-            <w:hideMark/>
-          </w:tcPr>
-          <w:p>
-            <w:pPr>
-              <w:pStyle w:val="SemEspaamento"/>
-              <w:jc w:val="center"/>
-            </w:pPr>
-            <w:r>
-              <w:t>Descrição</w:t>
-            </w:r>
-          </w:p>
-        </w:tc>
-        <w:tc>
-          <w:tcPr>
-            <w:tcW w:w="1057" w:type="dxa"/>
-            <w:tcBorders>
-              <w:top w:val="nil"/>
-              <w:left w:val="nil"/>
-              <w:bottom w:val="single" w:sz="4" w:space="0" w:color="auto"/>
-              <w:right w:val="single" w:sz="4" w:space="0" w:color="auto"/>
-            </w:tcBorders>
-            <w:shd w:val="clear" w:color="auto" w:fill="auto"/>
-            <w:noWrap/>
-            <w:vAlign w:val="center"/>
-            <w:hideMark/>
-          </w:tcPr>
-          <w:p>
-            <w:pPr>
-              <w:pStyle w:val="SemEspaamento"/>
-              <w:jc w:val="center"/>
-            </w:pPr>
-            <w:r>
-              <w:t>State1</w:t>
-            </w:r>
-          </w:p>
-        </w:tc>
-        <w:tc>
-          <w:tcPr>
-            <w:tcW w:w="1049" w:type="dxa"/>
-            <w:tcBorders>
-              <w:top w:val="nil"/>
-              <w:left w:val="nil"/>
-              <w:bottom w:val="single" w:sz="4" w:space="0" w:color="auto"/>
-              <w:right w:val="single" w:sz="4" w:space="0" w:color="auto"/>
-            </w:tcBorders>
-            <w:shd w:val="clear" w:color="auto" w:fill="auto"/>
-            <w:noWrap/>
-            <w:vAlign w:val="center"/>
-            <w:hideMark/>
-          </w:tcPr>
-          <w:p>
-            <w:pPr>
-              <w:pStyle w:val="SemEspaamento"/>
+              <w:pStyle w:val="NoSpacing"/>
               <w:jc w:val="center"/>
             </w:pPr>
             <w:r>
@@ -524,12 +600,11 @@
       </w:tr>
       <w:tr>
         <w:trPr>
-          <w:trHeight w:val="150"/>
-          <w:jc w:val="center"/>
+          <w:trHeight w:val="269"/>
         </w:trPr>
         <w:tc>
           <w:tcPr>
-            <w:tcW w:w="584" w:type="dxa"/>
+            <w:tcW w:w="1171" w:type="dxa"/>
             <w:tcBorders>
               <w:top w:val="nil"/>
               <w:left w:val="single" w:sz="4" w:space="0" w:color="auto"/>
@@ -543,17 +618,19 @@
           </w:tcPr>
           <w:p>
             <w:pPr>
-              <w:pStyle w:val="SemEspaamento"/>
-              <w:jc w:val="center"/>
-            </w:pPr>
-            <w:r>
-              <w:t>0</w:t>
-            </w:r>
-          </w:p>
-        </w:tc>
-        <w:tc>
-          <w:tcPr>
-            <w:tcW w:w="587" w:type="dxa"/>
+              <w:pStyle w:val="NoSpacing"/>
+              <w:jc w:val="center"/>
+            </w:pPr>
+            <w:proofErr w:type="spellStart"/>
+            <w:r>
+              <w:t>Operação</w:t>
+            </w:r>
+            <w:proofErr w:type="spellEnd"/>
+          </w:p>
+        </w:tc>
+        <w:tc>
+          <w:tcPr>
+            <w:tcW w:w="1171" w:type="dxa"/>
             <w:tcBorders>
               <w:top w:val="nil"/>
               <w:left w:val="nil"/>
@@ -567,17 +644,17 @@
           </w:tcPr>
           <w:p>
             <w:pPr>
-              <w:pStyle w:val="SemEspaamento"/>
-              <w:jc w:val="center"/>
-            </w:pPr>
-            <w:r>
-              <w:t>0</w:t>
-            </w:r>
-          </w:p>
-        </w:tc>
-        <w:tc>
-          <w:tcPr>
-            <w:tcW w:w="590" w:type="dxa"/>
+              <w:pStyle w:val="NoSpacing"/>
+              <w:jc w:val="center"/>
+            </w:pPr>
+            <w:r>
+              <w:t>1</w:t>
+            </w:r>
+          </w:p>
+        </w:tc>
+        <w:tc>
+          <w:tcPr>
+            <w:tcW w:w="1172" w:type="dxa"/>
             <w:tcBorders>
               <w:top w:val="nil"/>
               <w:left w:val="nil"/>
@@ -591,79 +668,7 @@
           </w:tcPr>
           <w:p>
             <w:pPr>
-              <w:pStyle w:val="SemEspaamento"/>
-              <w:jc w:val="center"/>
-            </w:pPr>
-            <w:r>
-              <w:t>1</w:t>
-            </w:r>
-          </w:p>
-        </w:tc>
-        <w:tc>
-          <w:tcPr>
-            <w:tcW w:w="1408" w:type="dxa"/>
-            <w:tcBorders>
-              <w:top w:val="nil"/>
-              <w:left w:val="nil"/>
-              <w:bottom w:val="single" w:sz="4" w:space="0" w:color="auto"/>
-              <w:right w:val="single" w:sz="4" w:space="0" w:color="auto"/>
-            </w:tcBorders>
-            <w:shd w:val="clear" w:color="auto" w:fill="auto"/>
-            <w:noWrap/>
-            <w:vAlign w:val="center"/>
-            <w:hideMark/>
-          </w:tcPr>
-          <w:p>
-            <w:pPr>
-              <w:pStyle w:val="SemEspaamento"/>
-              <w:jc w:val="center"/>
-            </w:pPr>
-            <w:r>
-              <w:t>Operação</w:t>
-            </w:r>
-          </w:p>
-        </w:tc>
-        <w:tc>
-          <w:tcPr>
-            <w:tcW w:w="1057" w:type="dxa"/>
-            <w:tcBorders>
-              <w:top w:val="nil"/>
-              <w:left w:val="nil"/>
-              <w:bottom w:val="single" w:sz="4" w:space="0" w:color="auto"/>
-              <w:right w:val="single" w:sz="4" w:space="0" w:color="auto"/>
-            </w:tcBorders>
-            <w:shd w:val="clear" w:color="auto" w:fill="auto"/>
-            <w:noWrap/>
-            <w:vAlign w:val="center"/>
-            <w:hideMark/>
-          </w:tcPr>
-          <w:p>
-            <w:pPr>
-              <w:pStyle w:val="SemEspaamento"/>
-              <w:jc w:val="center"/>
-            </w:pPr>
-            <w:r>
-              <w:t>1</w:t>
-            </w:r>
-          </w:p>
-        </w:tc>
-        <w:tc>
-          <w:tcPr>
-            <w:tcW w:w="1049" w:type="dxa"/>
-            <w:tcBorders>
-              <w:top w:val="nil"/>
-              <w:left w:val="nil"/>
-              <w:bottom w:val="single" w:sz="4" w:space="0" w:color="auto"/>
-              <w:right w:val="single" w:sz="4" w:space="0" w:color="auto"/>
-            </w:tcBorders>
-            <w:shd w:val="clear" w:color="auto" w:fill="auto"/>
-            <w:noWrap/>
-            <w:vAlign w:val="center"/>
-            <w:hideMark/>
-          </w:tcPr>
-          <w:p>
-            <w:pPr>
-              <w:pStyle w:val="SemEspaamento"/>
+              <w:pStyle w:val="NoSpacing"/>
               <w:jc w:val="center"/>
             </w:pPr>
             <w:r>
@@ -674,12 +679,11 @@
       </w:tr>
       <w:tr>
         <w:trPr>
-          <w:trHeight w:val="150"/>
-          <w:jc w:val="center"/>
+          <w:trHeight w:val="269"/>
         </w:trPr>
         <w:tc>
           <w:tcPr>
-            <w:tcW w:w="584" w:type="dxa"/>
+            <w:tcW w:w="1171" w:type="dxa"/>
             <w:tcBorders>
               <w:top w:val="nil"/>
               <w:left w:val="single" w:sz="4" w:space="0" w:color="auto"/>
@@ -693,17 +697,23 @@
           </w:tcPr>
           <w:p>
             <w:pPr>
-              <w:pStyle w:val="SemEspaamento"/>
-              <w:jc w:val="center"/>
-            </w:pPr>
-            <w:r>
-              <w:t>0</w:t>
-            </w:r>
-          </w:p>
-        </w:tc>
-        <w:tc>
-          <w:tcPr>
-            <w:tcW w:w="587" w:type="dxa"/>
+              <w:pStyle w:val="NoSpacing"/>
+              <w:jc w:val="center"/>
+            </w:pPr>
+            <w:r>
+              <w:rPr>
+                <w:i/>
+              </w:rPr>
+              <w:t>Load</w:t>
+            </w:r>
+            <w:r>
+              <w:t xml:space="preserve"> R2</w:t>
+            </w:r>
+          </w:p>
+        </w:tc>
+        <w:tc>
+          <w:tcPr>
+            <w:tcW w:w="1171" w:type="dxa"/>
             <w:tcBorders>
               <w:top w:val="nil"/>
               <w:left w:val="nil"/>
@@ -717,7 +727,7 @@
           </w:tcPr>
           <w:p>
             <w:pPr>
-              <w:pStyle w:val="SemEspaamento"/>
+              <w:pStyle w:val="NoSpacing"/>
               <w:jc w:val="center"/>
             </w:pPr>
             <w:r>
@@ -727,7 +737,7 @@
         </w:tc>
         <w:tc>
           <w:tcPr>
-            <w:tcW w:w="590" w:type="dxa"/>
+            <w:tcW w:w="1172" w:type="dxa"/>
             <w:tcBorders>
               <w:top w:val="nil"/>
               <w:left w:val="nil"/>
@@ -741,85 +751,7 @@
           </w:tcPr>
           <w:p>
             <w:pPr>
-              <w:pStyle w:val="SemEspaamento"/>
-              <w:jc w:val="center"/>
-            </w:pPr>
-            <w:r>
-              <w:t>0</w:t>
-            </w:r>
-          </w:p>
-        </w:tc>
-        <w:tc>
-          <w:tcPr>
-            <w:tcW w:w="1408" w:type="dxa"/>
-            <w:tcBorders>
-              <w:top w:val="nil"/>
-              <w:left w:val="nil"/>
-              <w:bottom w:val="single" w:sz="4" w:space="0" w:color="auto"/>
-              <w:right w:val="single" w:sz="4" w:space="0" w:color="auto"/>
-            </w:tcBorders>
-            <w:shd w:val="clear" w:color="auto" w:fill="auto"/>
-            <w:noWrap/>
-            <w:vAlign w:val="center"/>
-            <w:hideMark/>
-          </w:tcPr>
-          <w:p>
-            <w:pPr>
-              <w:pStyle w:val="SemEspaamento"/>
-              <w:jc w:val="center"/>
-            </w:pPr>
-            <w:r>
-              <w:rPr>
-                <w:i/>
-              </w:rPr>
-              <w:t>Load</w:t>
-            </w:r>
-            <w:r>
-              <w:t xml:space="preserve"> R2</w:t>
-            </w:r>
-          </w:p>
-        </w:tc>
-        <w:tc>
-          <w:tcPr>
-            <w:tcW w:w="1057" w:type="dxa"/>
-            <w:tcBorders>
-              <w:top w:val="nil"/>
-              <w:left w:val="nil"/>
-              <w:bottom w:val="single" w:sz="4" w:space="0" w:color="auto"/>
-              <w:right w:val="single" w:sz="4" w:space="0" w:color="auto"/>
-            </w:tcBorders>
-            <w:shd w:val="clear" w:color="auto" w:fill="auto"/>
-            <w:noWrap/>
-            <w:vAlign w:val="center"/>
-            <w:hideMark/>
-          </w:tcPr>
-          <w:p>
-            <w:pPr>
-              <w:pStyle w:val="SemEspaamento"/>
-              <w:jc w:val="center"/>
-            </w:pPr>
-            <w:r>
-              <w:t>1</w:t>
-            </w:r>
-          </w:p>
-        </w:tc>
-        <w:tc>
-          <w:tcPr>
-            <w:tcW w:w="1049" w:type="dxa"/>
-            <w:tcBorders>
-              <w:top w:val="nil"/>
-              <w:left w:val="nil"/>
-              <w:bottom w:val="single" w:sz="4" w:space="0" w:color="auto"/>
-              <w:right w:val="single" w:sz="4" w:space="0" w:color="auto"/>
-            </w:tcBorders>
-            <w:shd w:val="clear" w:color="auto" w:fill="auto"/>
-            <w:noWrap/>
-            <w:vAlign w:val="center"/>
-            <w:hideMark/>
-          </w:tcPr>
-          <w:p>
-            <w:pPr>
-              <w:pStyle w:val="SemEspaamento"/>
+              <w:pStyle w:val="NoSpacing"/>
               <w:jc w:val="center"/>
             </w:pPr>
             <w:r>
@@ -830,12 +762,11 @@
       </w:tr>
       <w:tr>
         <w:trPr>
-          <w:trHeight w:val="150"/>
-          <w:jc w:val="center"/>
+          <w:trHeight w:val="269"/>
         </w:trPr>
         <w:tc>
           <w:tcPr>
-            <w:tcW w:w="584" w:type="dxa"/>
+            <w:tcW w:w="1171" w:type="dxa"/>
             <w:tcBorders>
               <w:top w:val="nil"/>
               <w:left w:val="single" w:sz="4" w:space="0" w:color="auto"/>
@@ -849,17 +780,23 @@
           </w:tcPr>
           <w:p>
             <w:pPr>
-              <w:pStyle w:val="SemEspaamento"/>
-              <w:jc w:val="center"/>
-            </w:pPr>
-            <w:r>
-              <w:t>1</w:t>
-            </w:r>
-          </w:p>
-        </w:tc>
-        <w:tc>
-          <w:tcPr>
-            <w:tcW w:w="587" w:type="dxa"/>
+              <w:pStyle w:val="NoSpacing"/>
+              <w:jc w:val="center"/>
+            </w:pPr>
+            <w:r>
+              <w:rPr>
+                <w:i/>
+              </w:rPr>
+              <w:t>Load</w:t>
+            </w:r>
+            <w:r>
+              <w:t xml:space="preserve"> R1</w:t>
+            </w:r>
+          </w:p>
+        </w:tc>
+        <w:tc>
+          <w:tcPr>
+            <w:tcW w:w="1171" w:type="dxa"/>
             <w:tcBorders>
               <w:top w:val="nil"/>
               <w:left w:val="nil"/>
@@ -873,7 +810,7 @@
           </w:tcPr>
           <w:p>
             <w:pPr>
-              <w:pStyle w:val="SemEspaamento"/>
+              <w:pStyle w:val="NoSpacing"/>
               <w:jc w:val="center"/>
             </w:pPr>
             <w:r>
@@ -883,7 +820,7 @@
         </w:tc>
         <w:tc>
           <w:tcPr>
-            <w:tcW w:w="590" w:type="dxa"/>
+            <w:tcW w:w="1172" w:type="dxa"/>
             <w:tcBorders>
               <w:top w:val="nil"/>
               <w:left w:val="nil"/>
@@ -897,85 +834,7 @@
           </w:tcPr>
           <w:p>
             <w:pPr>
-              <w:pStyle w:val="SemEspaamento"/>
-              <w:jc w:val="center"/>
-            </w:pPr>
-            <w:r>
-              <w:t>0</w:t>
-            </w:r>
-          </w:p>
-        </w:tc>
-        <w:tc>
-          <w:tcPr>
-            <w:tcW w:w="1408" w:type="dxa"/>
-            <w:tcBorders>
-              <w:top w:val="nil"/>
-              <w:left w:val="nil"/>
-              <w:bottom w:val="single" w:sz="4" w:space="0" w:color="auto"/>
-              <w:right w:val="single" w:sz="4" w:space="0" w:color="auto"/>
-            </w:tcBorders>
-            <w:shd w:val="clear" w:color="auto" w:fill="auto"/>
-            <w:noWrap/>
-            <w:vAlign w:val="center"/>
-            <w:hideMark/>
-          </w:tcPr>
-          <w:p>
-            <w:pPr>
-              <w:pStyle w:val="SemEspaamento"/>
-              <w:jc w:val="center"/>
-            </w:pPr>
-            <w:r>
-              <w:rPr>
-                <w:i/>
-              </w:rPr>
-              <w:t>Load</w:t>
-            </w:r>
-            <w:r>
-              <w:t xml:space="preserve"> R1</w:t>
-            </w:r>
-          </w:p>
-        </w:tc>
-        <w:tc>
-          <w:tcPr>
-            <w:tcW w:w="1057" w:type="dxa"/>
-            <w:tcBorders>
-              <w:top w:val="nil"/>
-              <w:left w:val="nil"/>
-              <w:bottom w:val="single" w:sz="4" w:space="0" w:color="auto"/>
-              <w:right w:val="single" w:sz="4" w:space="0" w:color="auto"/>
-            </w:tcBorders>
-            <w:shd w:val="clear" w:color="auto" w:fill="auto"/>
-            <w:noWrap/>
-            <w:vAlign w:val="center"/>
-            <w:hideMark/>
-          </w:tcPr>
-          <w:p>
-            <w:pPr>
-              <w:pStyle w:val="SemEspaamento"/>
-              <w:jc w:val="center"/>
-            </w:pPr>
-            <w:r>
-              <w:t>0</w:t>
-            </w:r>
-          </w:p>
-        </w:tc>
-        <w:tc>
-          <w:tcPr>
-            <w:tcW w:w="1049" w:type="dxa"/>
-            <w:tcBorders>
-              <w:top w:val="nil"/>
-              <w:left w:val="nil"/>
-              <w:bottom w:val="single" w:sz="4" w:space="0" w:color="auto"/>
-              <w:right w:val="single" w:sz="4" w:space="0" w:color="auto"/>
-            </w:tcBorders>
-            <w:shd w:val="clear" w:color="auto" w:fill="auto"/>
-            <w:noWrap/>
-            <w:vAlign w:val="center"/>
-            <w:hideMark/>
-          </w:tcPr>
-          <w:p>
-            <w:pPr>
-              <w:pStyle w:val="SemEspaamento"/>
+              <w:pStyle w:val="NoSpacing"/>
               <w:jc w:val="center"/>
             </w:pPr>
             <w:r>
@@ -986,13 +845,11 @@
       </w:tr>
       <w:tr>
         <w:trPr>
-          <w:trHeight w:val="150"/>
-          <w:jc w:val="center"/>
+          <w:trHeight w:val="269"/>
         </w:trPr>
         <w:tc>
           <w:tcPr>
-            <w:tcW w:w="1761" w:type="dxa"/>
-            <w:gridSpan w:val="3"/>
+            <w:tcW w:w="1171" w:type="dxa"/>
             <w:tcBorders>
               <w:top w:val="single" w:sz="4" w:space="0" w:color="auto"/>
               <w:left w:val="single" w:sz="4" w:space="0" w:color="auto"/>
@@ -1006,19 +863,25 @@
           </w:tcPr>
           <w:p>
             <w:pPr>
-              <w:pStyle w:val="SemEspaamento"/>
-              <w:jc w:val="center"/>
-            </w:pPr>
-            <w:r>
-              <w:t>Outros</w:t>
-            </w:r>
-          </w:p>
-        </w:tc>
-        <w:tc>
-          <w:tcPr>
-            <w:tcW w:w="1408" w:type="dxa"/>
-            <w:tcBorders>
-              <w:top w:val="nil"/>
+              <w:pStyle w:val="NoSpacing"/>
+              <w:jc w:val="center"/>
+              <w:rPr>
+                <w:i/>
+              </w:rPr>
+            </w:pPr>
+            <w:r>
+              <w:rPr>
+                <w:i/>
+              </w:rPr>
+              <w:t>INI</w:t>
+            </w:r>
+          </w:p>
+        </w:tc>
+        <w:tc>
+          <w:tcPr>
+            <w:tcW w:w="1171" w:type="dxa"/>
+            <w:tcBorders>
+              <w:top w:val="single" w:sz="4" w:space="0" w:color="auto"/>
               <w:left w:val="nil"/>
               <w:bottom w:val="single" w:sz="4" w:space="0" w:color="auto"/>
               <w:right w:val="single" w:sz="4" w:space="0" w:color="auto"/>
@@ -1030,7 +893,59 @@
           </w:tcPr>
           <w:p>
             <w:pPr>
-              <w:pStyle w:val="SemEspaamento"/>
+              <w:pStyle w:val="NoSpacing"/>
+              <w:jc w:val="center"/>
+            </w:pPr>
+            <w:r>
+              <w:t>0</w:t>
+            </w:r>
+          </w:p>
+        </w:tc>
+        <w:tc>
+          <w:tcPr>
+            <w:tcW w:w="1172" w:type="dxa"/>
+            <w:tcBorders>
+              <w:top w:val="single" w:sz="4" w:space="0" w:color="auto"/>
+              <w:left w:val="nil"/>
+              <w:bottom w:val="single" w:sz="4" w:space="0" w:color="auto"/>
+              <w:right w:val="single" w:sz="4" w:space="0" w:color="auto"/>
+            </w:tcBorders>
+            <w:shd w:val="clear" w:color="auto" w:fill="auto"/>
+            <w:noWrap/>
+            <w:vAlign w:val="center"/>
+            <w:hideMark/>
+          </w:tcPr>
+          <w:p>
+            <w:pPr>
+              <w:pStyle w:val="NoSpacing"/>
+              <w:jc w:val="center"/>
+            </w:pPr>
+            <w:r>
+              <w:t>0</w:t>
+            </w:r>
+          </w:p>
+        </w:tc>
+      </w:tr>
+      <w:tr>
+        <w:trPr>
+          <w:trHeight w:val="269"/>
+        </w:trPr>
+        <w:tc>
+          <w:tcPr>
+            <w:tcW w:w="1171" w:type="dxa"/>
+            <w:tcBorders>
+              <w:top w:val="single" w:sz="4" w:space="0" w:color="auto"/>
+              <w:left w:val="single" w:sz="4" w:space="0" w:color="auto"/>
+              <w:bottom w:val="single" w:sz="4" w:space="0" w:color="auto"/>
+              <w:right w:val="single" w:sz="4" w:space="0" w:color="auto"/>
+            </w:tcBorders>
+            <w:shd w:val="clear" w:color="auto" w:fill="auto"/>
+            <w:noWrap/>
+            <w:vAlign w:val="center"/>
+          </w:tcPr>
+          <w:p>
+            <w:pPr>
+              <w:pStyle w:val="NoSpacing"/>
               <w:jc w:val="center"/>
               <w:rPr>
                 <w:i/>
@@ -1040,15 +955,15 @@
               <w:rPr>
                 <w:i/>
               </w:rPr>
-              <w:t>Idle</w:t>
-            </w:r>
-          </w:p>
-        </w:tc>
-        <w:tc>
-          <w:tcPr>
-            <w:tcW w:w="1057" w:type="dxa"/>
-            <w:tcBorders>
-              <w:top w:val="nil"/>
+              <w:t>END</w:t>
+            </w:r>
+          </w:p>
+        </w:tc>
+        <w:tc>
+          <w:tcPr>
+            <w:tcW w:w="1171" w:type="dxa"/>
+            <w:tcBorders>
+              <w:top w:val="single" w:sz="4" w:space="0" w:color="auto"/>
               <w:left w:val="nil"/>
               <w:bottom w:val="single" w:sz="4" w:space="0" w:color="auto"/>
               <w:right w:val="single" w:sz="4" w:space="0" w:color="auto"/>
@@ -1056,11 +971,10 @@
             <w:shd w:val="clear" w:color="auto" w:fill="auto"/>
             <w:noWrap/>
             <w:vAlign w:val="center"/>
-            <w:hideMark/>
-          </w:tcPr>
-          <w:p>
-            <w:pPr>
-              <w:pStyle w:val="SemEspaamento"/>
+          </w:tcPr>
+          <w:p>
+            <w:pPr>
+              <w:pStyle w:val="NoSpacing"/>
               <w:jc w:val="center"/>
             </w:pPr>
             <w:r>
@@ -1070,9 +984,9 @@
         </w:tc>
         <w:tc>
           <w:tcPr>
-            <w:tcW w:w="1049" w:type="dxa"/>
-            <w:tcBorders>
-              <w:top w:val="nil"/>
+            <w:tcW w:w="1172" w:type="dxa"/>
+            <w:tcBorders>
+              <w:top w:val="single" w:sz="4" w:space="0" w:color="auto"/>
               <w:left w:val="nil"/>
               <w:bottom w:val="single" w:sz="4" w:space="0" w:color="auto"/>
               <w:right w:val="single" w:sz="4" w:space="0" w:color="auto"/>
@@ -1080,11 +994,10 @@
             <w:shd w:val="clear" w:color="auto" w:fill="auto"/>
             <w:noWrap/>
             <w:vAlign w:val="center"/>
-            <w:hideMark/>
-          </w:tcPr>
-          <w:p>
-            <w:pPr>
-              <w:pStyle w:val="SemEspaamento"/>
+          </w:tcPr>
+          <w:p>
+            <w:pPr>
+              <w:pStyle w:val="NoSpacing"/>
               <w:jc w:val="center"/>
             </w:pPr>
             <w:r>
@@ -1105,6 +1018,170 @@
           <w:lang w:val="pt-PT"/>
         </w:rPr>
         <w:tab/>
+      </w:r>
+      <w:r>
+        <w:rPr>
+          <w:lang w:val="pt-PT"/>
+        </w:rPr>
+        <w:t xml:space="preserve">Na figura 2 pode ver-se a unidade de controlo (desde os botões de pressão aos bits de controlo da </w:t>
+      </w:r>
+      <w:proofErr w:type="spellStart"/>
+      <w:r>
+        <w:rPr>
+          <w:lang w:val="pt-PT"/>
+        </w:rPr>
+        <w:t>datapath</w:t>
+      </w:r>
+      <w:proofErr w:type="spellEnd"/>
+      <w:r>
+        <w:rPr>
+          <w:lang w:val="pt-PT"/>
+        </w:rPr>
+        <w:t>).</w:t>
+      </w:r>
+    </w:p>
+    <w:p>
+      <w:pPr>
+        <w:jc w:val="center"/>
+        <w:rPr>
+          <w:lang w:val="pt-PT"/>
+        </w:rPr>
+      </w:pPr>
+      <w:r>
+        <w:rPr>
+          <w:noProof/>
+          <w:lang w:val="pt-PT" w:eastAsia="pt-PT"/>
+        </w:rPr>
+        <mc:AlternateContent>
+          <mc:Choice Requires="wps">
+            <w:drawing>
+              <wp:anchor distT="45720" distB="45720" distL="114300" distR="114300" simplePos="0" relativeHeight="251662336" behindDoc="0" locked="0" layoutInCell="1" allowOverlap="1" wp14:anchorId="3EEBB9EF" wp14:editId="7448EDF9">
+                <wp:simplePos x="0" y="0"/>
+                <wp:positionH relativeFrom="column">
+                  <wp:posOffset>1885950</wp:posOffset>
+                </wp:positionH>
+                <wp:positionV relativeFrom="paragraph">
+                  <wp:posOffset>8255</wp:posOffset>
+                </wp:positionV>
+                <wp:extent cx="666750" cy="247650"/>
+                <wp:effectExtent l="0" t="0" r="0" b="0"/>
+                <wp:wrapNone/>
+                <wp:docPr id="217" name="Text Box 2"/>
+                <wp:cNvGraphicFramePr>
+                  <a:graphicFrameLocks xmlns:a="http://schemas.openxmlformats.org/drawingml/2006/main"/>
+                </wp:cNvGraphicFramePr>
+                <a:graphic xmlns:a="http://schemas.openxmlformats.org/drawingml/2006/main">
+                  <a:graphicData uri="http://schemas.microsoft.com/office/word/2010/wordprocessingShape">
+                    <wps:wsp>
+                      <wps:cNvSpPr txBox="1">
+                        <a:spLocks noChangeArrowheads="1"/>
+                      </wps:cNvSpPr>
+                      <wps:spPr bwMode="auto">
+                        <a:xfrm>
+                          <a:off x="0" y="0"/>
+                          <a:ext cx="666750" cy="247650"/>
+                        </a:xfrm>
+                        <a:prstGeom prst="rect">
+                          <a:avLst/>
+                        </a:prstGeom>
+                        <a:noFill/>
+                        <a:ln w="9525">
+                          <a:noFill/>
+                          <a:miter lim="800000"/>
+                          <a:headEnd/>
+                          <a:tailEnd/>
+                        </a:ln>
+                      </wps:spPr>
+                      <wps:txbx>
+                        <w:txbxContent>
+                          <w:p>
+                            <w:pPr>
+                              <w:rPr>
+                                <w:sz w:val="20"/>
+                              </w:rPr>
+                            </w:pPr>
+                            <w:proofErr w:type="spellStart"/>
+                            <w:proofErr w:type="gramStart"/>
+                            <w:r>
+                              <w:rPr>
+                                <w:sz w:val="20"/>
+                              </w:rPr>
+                              <w:t>figura</w:t>
+                            </w:r>
+                            <w:proofErr w:type="spellEnd"/>
+                            <w:proofErr w:type="gramEnd"/>
+                            <w:r>
+                              <w:rPr>
+                                <w:sz w:val="20"/>
+                              </w:rPr>
+                              <w:t xml:space="preserve"> 2:</w:t>
+                            </w:r>
+                          </w:p>
+                        </w:txbxContent>
+                      </wps:txbx>
+                      <wps:bodyPr rot="0" vert="horz" wrap="square" lIns="91440" tIns="45720" rIns="91440" bIns="45720" anchor="t" anchorCtr="0">
+                        <a:noAutofit/>
+                      </wps:bodyPr>
+                    </wps:wsp>
+                  </a:graphicData>
+                </a:graphic>
+                <wp14:sizeRelH relativeFrom="margin">
+                  <wp14:pctWidth>0</wp14:pctWidth>
+                </wp14:sizeRelH>
+                <wp14:sizeRelV relativeFrom="margin">
+                  <wp14:pctHeight>0</wp14:pctHeight>
+                </wp14:sizeRelV>
+              </wp:anchor>
+            </w:drawing>
+          </mc:Choice>
+          <mc:Fallback>
+            <w:pict>
+              <v:shapetype w14:anchorId="3EEBB9EF" id="_x0000_t202" coordsize="21600,21600" o:spt="202" path="m,l,21600r21600,l21600,xe">
+                <v:stroke joinstyle="miter"/>
+                <v:path gradientshapeok="t" o:connecttype="rect"/>
+              </v:shapetype>
+              <v:shape id="Text Box 2" o:spid="_x0000_s1026" type="#_x0000_t202" style="position:absolute;left:0;text-align:left;margin-left:148.5pt;margin-top:.65pt;width:52.5pt;height:19.5pt;z-index:251662336;visibility:visible;mso-wrap-style:square;mso-width-percent:0;mso-height-percent:0;mso-wrap-distance-left:9pt;mso-wrap-distance-top:3.6pt;mso-wrap-distance-right:9pt;mso-wrap-distance-bottom:3.6pt;mso-position-horizontal:absolute;mso-position-horizontal-relative:text;mso-position-vertical:absolute;mso-position-vertical-relative:text;mso-width-percent:0;mso-height-percent:0;mso-width-relative:margin;mso-height-relative:margin;v-text-anchor:top" o:gfxdata="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" filled="f" stroked="f">
+                <v:textbox>
+                  <w:txbxContent>
+                    <w:p>
+                      <w:pPr>
+                        <w:rPr>
+                          <w:sz w:val="20"/>
+                        </w:rPr>
+                      </w:pPr>
+                      <w:proofErr w:type="spellStart"/>
+                      <w:proofErr w:type="gramStart"/>
+                      <w:r>
+                        <w:rPr>
+                          <w:sz w:val="20"/>
+                        </w:rPr>
+                        <w:t>figura</w:t>
+                      </w:r>
+                      <w:proofErr w:type="spellEnd"/>
+                      <w:proofErr w:type="gramEnd"/>
+                      <w:r>
+                        <w:rPr>
+                          <w:sz w:val="20"/>
+                        </w:rPr>
+                        <w:t xml:space="preserve"> 2:</w:t>
+                      </w:r>
+                    </w:p>
+                  </w:txbxContent>
+                </v:textbox>
+              </v:shape>
+            </w:pict>
+          </mc:Fallback>
+        </mc:AlternateContent>
+      </w:r>
+      <w:r>
+        <w:rPr>
+          <w:lang w:val="pt-PT"/>
+        </w:rPr>
+        <w:pict>
+          <v:shape id="_x0000_i1026" type="#_x0000_t75" style="width:194.85pt;height:213.85pt">
+            <v:imagedata r:id="rId7" o:title="Unidade de controlo"/>
+          </v:shape>
+        </w:pict>
       </w:r>
     </w:p>
     <w:p>
@@ -1266,7 +1343,15 @@
           <w:lang w:val="pt-PT"/>
         </w:rPr>
         <w:tab/>
-        <w:t>Os restantes bits do sinal de entrada correspondem ao valor que se pretende arma</w:t>
+        <w:t>Os restantes bits do sinal de entrada co</w:t>
+      </w:r>
+      <w:bookmarkStart w:id="0" w:name="_GoBack"/>
+      <w:bookmarkEnd w:id="0"/>
+      <w:r>
+        <w:rPr>
+          <w:lang w:val="pt-PT"/>
+        </w:rPr>
+        <w:t>rrespondem ao valor que se pretende arma</w:t>
       </w:r>
       <w:r>
         <w:rPr>
@@ -1358,7 +1443,6 @@
                 <w:color w:val="000000"/>
                 <w:lang w:val="pt-PT" w:eastAsia="pt-PT"/>
               </w:rPr>
-              <w:lastRenderedPageBreak/>
               <w:t>Interruptores</w:t>
             </w:r>
           </w:p>
@@ -3423,19 +3507,31 @@
         <w:rPr>
           <w:lang w:val="pt-PT"/>
         </w:rPr>
-        <w:t>A</w:t>
-      </w:r>
-      <w:r>
-        <w:rPr>
-          <w:lang w:val="pt-PT"/>
-        </w:rPr>
-        <w:t>baixo é</w:t>
-      </w:r>
-      <w:r>
-        <w:rPr>
-          <w:lang w:val="pt-PT"/>
-        </w:rPr>
-        <w:t xml:space="preserve"> apresentado um esquema geral do circuito da unidade de dados:</w:t>
+        <w:t xml:space="preserve">Na figura </w:t>
+      </w:r>
+      <w:r>
+        <w:rPr>
+          <w:lang w:val="pt-PT"/>
+        </w:rPr>
+        <w:t>3</w:t>
+      </w:r>
+      <w:r>
+        <w:rPr>
+          <w:lang w:val="pt-PT"/>
+        </w:rPr>
+        <w:t xml:space="preserve"> é</w:t>
+      </w:r>
+      <w:r>
+        <w:rPr>
+          <w:lang w:val="pt-PT"/>
+        </w:rPr>
+        <w:t xml:space="preserve"> apresentado um esquema geral </w:t>
+      </w:r>
+      <w:r>
+        <w:rPr>
+          <w:lang w:val="pt-PT"/>
+        </w:rPr>
+        <w:t>do circuito da unidade de dados.</w:t>
       </w:r>
     </w:p>
     <w:p>
@@ -3448,20 +3544,197 @@
       </w:pPr>
       <w:r>
         <w:rPr>
-          <w:color w:val="FF0000"/>
-          <w:lang w:val="pt-PT"/>
-        </w:rPr>
-        <w:t xml:space="preserve">Imagem do esquema da </w:t>
-      </w:r>
-      <w:proofErr w:type="spellStart"/>
-      <w:r>
-        <w:rPr>
-          <w:color w:val="FF0000"/>
-          <w:lang w:val="pt-PT"/>
-        </w:rPr>
-        <w:t>datapath</w:t>
-      </w:r>
-      <w:proofErr w:type="spellEnd"/>
+          <w:noProof/>
+        </w:rPr>
+        <mc:AlternateContent>
+          <mc:Choice Requires="wps">
+            <w:drawing>
+              <wp:anchor distT="0" distB="0" distL="114300" distR="114300" simplePos="0" relativeHeight="251660288" behindDoc="0" locked="0" layoutInCell="1" allowOverlap="1" wp14:anchorId="4B88A967" wp14:editId="54D7B00E">
+                <wp:simplePos x="0" y="0"/>
+                <wp:positionH relativeFrom="column">
+                  <wp:posOffset>2143125</wp:posOffset>
+                </wp:positionH>
+                <wp:positionV relativeFrom="paragraph">
+                  <wp:posOffset>223520</wp:posOffset>
+                </wp:positionV>
+                <wp:extent cx="419100" cy="635"/>
+                <wp:effectExtent l="0" t="0" r="0" b="0"/>
+                <wp:wrapNone/>
+                <wp:docPr id="2" name="Text Box 2"/>
+                <wp:cNvGraphicFramePr/>
+                <a:graphic xmlns:a="http://schemas.openxmlformats.org/drawingml/2006/main">
+                  <a:graphicData uri="http://schemas.microsoft.com/office/word/2010/wordprocessingShape">
+                    <wps:wsp>
+                      <wps:cNvSpPr txBox="1"/>
+                      <wps:spPr>
+                        <a:xfrm>
+                          <a:off x="0" y="0"/>
+                          <a:ext cx="419100" cy="635"/>
+                        </a:xfrm>
+                        <a:prstGeom prst="rect">
+                          <a:avLst/>
+                        </a:prstGeom>
+                        <a:solidFill>
+                          <a:prstClr val="white"/>
+                        </a:solidFill>
+                        <a:ln>
+                          <a:noFill/>
+                        </a:ln>
+                        <a:effectLst/>
+                      </wps:spPr>
+                      <wps:txbx>
+                        <w:txbxContent>
+                          <w:p>
+                            <w:pPr>
+                              <w:pStyle w:val="Caption"/>
+                              <w:rPr>
+                                <w:noProof/>
+                              </w:rPr>
+                            </w:pPr>
+                            <w:proofErr w:type="spellStart"/>
+                            <w:proofErr w:type="gramStart"/>
+                            <w:r>
+                              <w:t>f</w:t>
+                            </w:r>
+                            <w:r>
+                              <w:t>igura</w:t>
+                            </w:r>
+                            <w:proofErr w:type="spellEnd"/>
+                            <w:proofErr w:type="gramEnd"/>
+                            <w:r>
+                              <w:t xml:space="preserve"> </w:t>
+                            </w:r>
+                            <w:r>
+                              <w:t>3</w:t>
+                            </w:r>
+                            <w:r>
+                              <w:t>:</w:t>
+                            </w:r>
+                          </w:p>
+                        </w:txbxContent>
+                      </wps:txbx>
+                      <wps:bodyPr rot="0" spcFirstLastPara="0" vertOverflow="overflow" horzOverflow="overflow" vert="horz" wrap="square" lIns="0" tIns="0" rIns="0" bIns="0" numCol="1" spcCol="0" rtlCol="0" fromWordArt="0" anchor="t" anchorCtr="0" forceAA="0" compatLnSpc="1">
+                        <a:prstTxWarp prst="textNoShape">
+                          <a:avLst/>
+                        </a:prstTxWarp>
+                        <a:spAutoFit/>
+                      </wps:bodyPr>
+                    </wps:wsp>
+                  </a:graphicData>
+                </a:graphic>
+                <wp14:sizeRelH relativeFrom="margin">
+                  <wp14:pctWidth>0</wp14:pctWidth>
+                </wp14:sizeRelH>
+              </wp:anchor>
+            </w:drawing>
+          </mc:Choice>
+          <mc:Fallback>
+            <w:pict>
+              <v:shape w14:anchorId="4B88A967" id="_x0000_s1027" type="#_x0000_t202" style="position:absolute;left:0;text-align:left;margin-left:168.75pt;margin-top:17.6pt;width:33pt;height:.05pt;z-index:251660288;visibility:visible;mso-wrap-style:square;mso-width-percent:0;mso-wrap-distance-left:9pt;mso-wrap-distance-top:0;mso-wrap-distance-right:9pt;mso-wrap-distance-bottom:0;mso-position-horizontal:absolute;mso-position-horizontal-relative:text;mso-position-vertical:absolute;mso-position-vertical-relative:text;mso-width-percent:0;mso-width-relative:margin;v-text-anchor:top" o:gfxdata="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" stroked="f">
+                <v:textbox style="mso-fit-shape-to-text:t" inset="0,0,0,0">
+                  <w:txbxContent>
+                    <w:p>
+                      <w:pPr>
+                        <w:pStyle w:val="Caption"/>
+                        <w:rPr>
+                          <w:noProof/>
+                        </w:rPr>
+                      </w:pPr>
+                      <w:proofErr w:type="spellStart"/>
+                      <w:proofErr w:type="gramStart"/>
+                      <w:r>
+                        <w:t>f</w:t>
+                      </w:r>
+                      <w:r>
+                        <w:t>igura</w:t>
+                      </w:r>
+                      <w:proofErr w:type="spellEnd"/>
+                      <w:proofErr w:type="gramEnd"/>
+                      <w:r>
+                        <w:t xml:space="preserve"> </w:t>
+                      </w:r>
+                      <w:r>
+                        <w:t>3</w:t>
+                      </w:r>
+                      <w:r>
+                        <w:t>:</w:t>
+                      </w:r>
+                    </w:p>
+                  </w:txbxContent>
+                </v:textbox>
+              </v:shape>
+            </w:pict>
+          </mc:Fallback>
+        </mc:AlternateContent>
+      </w:r>
+      <w:r>
+        <w:rPr>
+          <w:noProof/>
+          <w:lang w:val="pt-PT" w:eastAsia="pt-PT"/>
+        </w:rPr>
+        <w:drawing>
+          <wp:anchor distT="0" distB="0" distL="114300" distR="114300" simplePos="0" relativeHeight="251658240" behindDoc="0" locked="0" layoutInCell="1" allowOverlap="1" wp14:anchorId="0555C953" wp14:editId="47192747">
+            <wp:simplePos x="0" y="0"/>
+            <wp:positionH relativeFrom="margin">
+              <wp:posOffset>-825150</wp:posOffset>
+            </wp:positionH>
+            <wp:positionV relativeFrom="paragraph">
+              <wp:posOffset>185420</wp:posOffset>
+            </wp:positionV>
+            <wp:extent cx="7423435" cy="2914650"/>
+            <wp:effectExtent l="0" t="0" r="6350" b="0"/>
+            <wp:wrapNone/>
+            <wp:docPr id="1" name="Picture 1" descr="C:\Users\Ricardo\AppData\Local\Microsoft\Windows\INetCache\Content.Word\datapath.png"/>
+            <wp:cNvGraphicFramePr>
+              <a:graphicFrameLocks xmlns:a="http://schemas.openxmlformats.org/drawingml/2006/main" noChangeAspect="1"/>
+            </wp:cNvGraphicFramePr>
+            <a:graphic xmlns:a="http://schemas.openxmlformats.org/drawingml/2006/main">
+              <a:graphicData uri="http://schemas.openxmlformats.org/drawingml/2006/picture">
+                <pic:pic xmlns:pic="http://schemas.openxmlformats.org/drawingml/2006/picture">
+                  <pic:nvPicPr>
+                    <pic:cNvPr id="0" name="Picture 13" descr="C:\Users\Ricardo\AppData\Local\Microsoft\Windows\INetCache\Content.Word\datapath.png"/>
+                    <pic:cNvPicPr>
+                      <a:picLocks noChangeAspect="1" noChangeArrowheads="1"/>
+                    </pic:cNvPicPr>
+                  </pic:nvPicPr>
+                  <pic:blipFill>
+                    <a:blip r:embed="rId8">
+                      <a:extLst>
+                        <a:ext uri="{28A0092B-C50C-407E-A947-70E740481C1C}">
+                          <a14:useLocalDpi xmlns:a14="http://schemas.microsoft.com/office/drawing/2010/main" val="0"/>
+                        </a:ext>
+                      </a:extLst>
+                    </a:blip>
+                    <a:srcRect/>
+                    <a:stretch>
+                      <a:fillRect/>
+                    </a:stretch>
+                  </pic:blipFill>
+                  <pic:spPr bwMode="auto">
+                    <a:xfrm>
+                      <a:off x="0" y="0"/>
+                      <a:ext cx="7438344" cy="2920504"/>
+                    </a:xfrm>
+                    <a:prstGeom prst="rect">
+                      <a:avLst/>
+                    </a:prstGeom>
+                    <a:noFill/>
+                    <a:ln>
+                      <a:noFill/>
+                    </a:ln>
+                  </pic:spPr>
+                </pic:pic>
+              </a:graphicData>
+            </a:graphic>
+            <wp14:sizeRelH relativeFrom="margin">
+              <wp14:pctWidth>0</wp14:pctWidth>
+            </wp14:sizeRelH>
+            <wp14:sizeRelV relativeFrom="margin">
+              <wp14:pctHeight>0</wp14:pctHeight>
+            </wp14:sizeRelV>
+          </wp:anchor>
+        </w:drawing>
+      </w:r>
       <w:r>
         <w:rPr>
           <w:lang w:val="pt-PT"/>
@@ -4779,8 +5052,6 @@
         </w:rPr>
         <w:t>:</w:t>
       </w:r>
-      <w:bookmarkStart w:id="0" w:name="_GoBack"/>
-      <w:bookmarkEnd w:id="0"/>
     </w:p>
     <w:p>
       <w:pPr>
@@ -5203,7 +5474,7 @@
     <w:lvl w:ilvl="0">
       <w:start w:val="1"/>
       <w:numFmt w:val="decimal"/>
-      <w:pStyle w:val="Cabealho1"/>
+      <w:pStyle w:val="Heading1"/>
       <w:lvlText w:val="%1"/>
       <w:lvlJc w:val="left"/>
       <w:pPr>
@@ -5213,7 +5484,7 @@
     <w:lvl w:ilvl="1">
       <w:start w:val="1"/>
       <w:numFmt w:val="decimal"/>
-      <w:pStyle w:val="Cabealho2"/>
+      <w:pStyle w:val="Heading2"/>
       <w:lvlText w:val="%1.%2"/>
       <w:lvlJc w:val="left"/>
       <w:pPr>
@@ -5223,7 +5494,7 @@
     <w:lvl w:ilvl="2">
       <w:start w:val="1"/>
       <w:numFmt w:val="decimal"/>
-      <w:pStyle w:val="Cabealho3"/>
+      <w:pStyle w:val="Heading3"/>
       <w:lvlText w:val="%1.%2.%3"/>
       <w:lvlJc w:val="left"/>
       <w:pPr>
@@ -5233,7 +5504,7 @@
     <w:lvl w:ilvl="3">
       <w:start w:val="1"/>
       <w:numFmt w:val="decimal"/>
-      <w:pStyle w:val="Cabealho4"/>
+      <w:pStyle w:val="Heading4"/>
       <w:lvlText w:val="%1.%2.%3.%4"/>
       <w:lvlJc w:val="left"/>
       <w:pPr>
@@ -5243,7 +5514,7 @@
     <w:lvl w:ilvl="4">
       <w:start w:val="1"/>
       <w:numFmt w:val="decimal"/>
-      <w:pStyle w:val="Cabealho5"/>
+      <w:pStyle w:val="Heading5"/>
       <w:lvlText w:val="%1.%2.%3.%4.%5"/>
       <w:lvlJc w:val="left"/>
       <w:pPr>
@@ -5253,7 +5524,7 @@
     <w:lvl w:ilvl="5">
       <w:start w:val="1"/>
       <w:numFmt w:val="decimal"/>
-      <w:pStyle w:val="Cabealho6"/>
+      <w:pStyle w:val="Heading6"/>
       <w:lvlText w:val="%1.%2.%3.%4.%5.%6"/>
       <w:lvlJc w:val="left"/>
       <w:pPr>
@@ -5263,7 +5534,7 @@
     <w:lvl w:ilvl="6">
       <w:start w:val="1"/>
       <w:numFmt w:val="decimal"/>
-      <w:pStyle w:val="Cabealho7"/>
+      <w:pStyle w:val="Heading7"/>
       <w:lvlText w:val="%1.%2.%3.%4.%5.%6.%7"/>
       <w:lvlJc w:val="left"/>
       <w:pPr>
@@ -5273,7 +5544,7 @@
     <w:lvl w:ilvl="7">
       <w:start w:val="1"/>
       <w:numFmt w:val="decimal"/>
-      <w:pStyle w:val="Cabealho8"/>
+      <w:pStyle w:val="Heading8"/>
       <w:lvlText w:val="%1.%2.%3.%4.%5.%6.%7.%8"/>
       <w:lvlJc w:val="left"/>
       <w:pPr>
@@ -5283,7 +5554,7 @@
     <w:lvl w:ilvl="8">
       <w:start w:val="1"/>
       <w:numFmt w:val="decimal"/>
-      <w:pStyle w:val="Cabealho9"/>
+      <w:pStyle w:val="Heading9"/>
       <w:lvlText w:val="%1.%2.%3.%4.%5.%6.%7.%8.%9"/>
       <w:lvlJc w:val="left"/>
       <w:pPr>
@@ -5986,11 +6257,11 @@
     <w:name w:val="Normal"/>
     <w:qFormat/>
   </w:style>
-  <w:style w:type="paragraph" w:styleId="Cabealho1">
+  <w:style w:type="paragraph" w:styleId="Heading1">
     <w:name w:val="heading 1"/>
     <w:basedOn w:val="Normal"/>
     <w:next w:val="Normal"/>
-    <w:link w:val="Cabealho1Carter"/>
+    <w:link w:val="Heading1Char"/>
     <w:uiPriority w:val="9"/>
     <w:qFormat/>
     <w:rsid w:val="0022333B"/>
@@ -6013,11 +6284,11 @@
       <w:szCs w:val="36"/>
     </w:rPr>
   </w:style>
-  <w:style w:type="paragraph" w:styleId="Cabealho2">
+  <w:style w:type="paragraph" w:styleId="Heading2">
     <w:name w:val="heading 2"/>
     <w:basedOn w:val="Normal"/>
     <w:next w:val="Normal"/>
-    <w:link w:val="Cabealho2Carter"/>
+    <w:link w:val="Heading2Char"/>
     <w:uiPriority w:val="9"/>
     <w:unhideWhenUsed/>
     <w:qFormat/>
@@ -6041,11 +6312,11 @@
       <w:szCs w:val="28"/>
     </w:rPr>
   </w:style>
-  <w:style w:type="paragraph" w:styleId="Cabealho3">
+  <w:style w:type="paragraph" w:styleId="Heading3">
     <w:name w:val="heading 3"/>
     <w:basedOn w:val="Normal"/>
     <w:next w:val="Normal"/>
-    <w:link w:val="Cabealho3Carter"/>
+    <w:link w:val="Heading3Char"/>
     <w:uiPriority w:val="9"/>
     <w:semiHidden/>
     <w:unhideWhenUsed/>
@@ -6067,11 +6338,11 @@
       <w:color w:val="000000" w:themeColor="text1"/>
     </w:rPr>
   </w:style>
-  <w:style w:type="paragraph" w:styleId="Cabealho4">
+  <w:style w:type="paragraph" w:styleId="Heading4">
     <w:name w:val="heading 4"/>
     <w:basedOn w:val="Normal"/>
     <w:next w:val="Normal"/>
-    <w:link w:val="Cabealho4Carter"/>
+    <w:link w:val="Heading4Char"/>
     <w:uiPriority w:val="9"/>
     <w:semiHidden/>
     <w:unhideWhenUsed/>
@@ -6095,11 +6366,11 @@
       <w:color w:val="000000" w:themeColor="text1"/>
     </w:rPr>
   </w:style>
-  <w:style w:type="paragraph" w:styleId="Cabealho5">
+  <w:style w:type="paragraph" w:styleId="Heading5">
     <w:name w:val="heading 5"/>
     <w:basedOn w:val="Normal"/>
     <w:next w:val="Normal"/>
-    <w:link w:val="Cabealho5Carter"/>
+    <w:link w:val="Heading5Char"/>
     <w:uiPriority w:val="9"/>
     <w:semiHidden/>
     <w:unhideWhenUsed/>
@@ -6119,11 +6390,11 @@
       <w:color w:val="252525" w:themeColor="text2" w:themeShade="BF"/>
     </w:rPr>
   </w:style>
-  <w:style w:type="paragraph" w:styleId="Cabealho6">
+  <w:style w:type="paragraph" w:styleId="Heading6">
     <w:name w:val="heading 6"/>
     <w:basedOn w:val="Normal"/>
     <w:next w:val="Normal"/>
-    <w:link w:val="Cabealho6Carter"/>
+    <w:link w:val="Heading6Char"/>
     <w:uiPriority w:val="9"/>
     <w:semiHidden/>
     <w:unhideWhenUsed/>
@@ -6145,11 +6416,11 @@
       <w:color w:val="252525" w:themeColor="text2" w:themeShade="BF"/>
     </w:rPr>
   </w:style>
-  <w:style w:type="paragraph" w:styleId="Cabealho7">
+  <w:style w:type="paragraph" w:styleId="Heading7">
     <w:name w:val="heading 7"/>
     <w:basedOn w:val="Normal"/>
     <w:next w:val="Normal"/>
-    <w:link w:val="Cabealho7Carter"/>
+    <w:link w:val="Heading7Char"/>
     <w:uiPriority w:val="9"/>
     <w:semiHidden/>
     <w:unhideWhenUsed/>
@@ -6171,11 +6442,11 @@
       <w:color w:val="404040" w:themeColor="text1" w:themeTint="BF"/>
     </w:rPr>
   </w:style>
-  <w:style w:type="paragraph" w:styleId="Cabealho8">
+  <w:style w:type="paragraph" w:styleId="Heading8">
     <w:name w:val="heading 8"/>
     <w:basedOn w:val="Normal"/>
     <w:next w:val="Normal"/>
-    <w:link w:val="Cabealho8Carter"/>
+    <w:link w:val="Heading8Char"/>
     <w:uiPriority w:val="9"/>
     <w:semiHidden/>
     <w:unhideWhenUsed/>
@@ -6197,11 +6468,11 @@
       <w:szCs w:val="20"/>
     </w:rPr>
   </w:style>
-  <w:style w:type="paragraph" w:styleId="Cabealho9">
+  <w:style w:type="paragraph" w:styleId="Heading9">
     <w:name w:val="heading 9"/>
     <w:basedOn w:val="Normal"/>
     <w:next w:val="Normal"/>
-    <w:link w:val="Cabealho9Carter"/>
+    <w:link w:val="Heading9Char"/>
     <w:uiPriority w:val="9"/>
     <w:semiHidden/>
     <w:unhideWhenUsed/>
@@ -6225,13 +6496,13 @@
       <w:szCs w:val="20"/>
     </w:rPr>
   </w:style>
-  <w:style w:type="character" w:default="1" w:styleId="Tipodeletrapredefinidodopargrafo">
+  <w:style w:type="character" w:default="1" w:styleId="DefaultParagraphFont">
     <w:name w:val="Default Paragraph Font"/>
     <w:uiPriority w:val="1"/>
     <w:semiHidden/>
     <w:unhideWhenUsed/>
   </w:style>
-  <w:style w:type="table" w:default="1" w:styleId="Tabelanormal">
+  <w:style w:type="table" w:default="1" w:styleId="TableNormal">
     <w:name w:val="Normal Table"/>
     <w:uiPriority w:val="99"/>
     <w:semiHidden/>
@@ -6246,17 +6517,17 @@
       </w:tblCellMar>
     </w:tblPr>
   </w:style>
-  <w:style w:type="numbering" w:default="1" w:styleId="Semlista">
+  <w:style w:type="numbering" w:default="1" w:styleId="NoList">
     <w:name w:val="No List"/>
     <w:uiPriority w:val="99"/>
     <w:semiHidden/>
     <w:unhideWhenUsed/>
   </w:style>
-  <w:style w:type="paragraph" w:styleId="Ttulo">
+  <w:style w:type="paragraph" w:styleId="Title">
     <w:name w:val="Title"/>
     <w:basedOn w:val="Normal"/>
     <w:next w:val="Normal"/>
-    <w:link w:val="TtuloCarter"/>
+    <w:link w:val="TitleChar"/>
     <w:uiPriority w:val="10"/>
     <w:qFormat/>
     <w:pPr>
@@ -6270,10 +6541,10 @@
       <w:szCs w:val="56"/>
     </w:rPr>
   </w:style>
-  <w:style w:type="character" w:customStyle="1" w:styleId="TtuloCarter">
-    <w:name w:val="Título Caráter"/>
-    <w:basedOn w:val="Tipodeletrapredefinidodopargrafo"/>
-    <w:link w:val="Ttulo"/>
+  <w:style w:type="character" w:customStyle="1" w:styleId="TitleChar">
+    <w:name w:val="Title Char"/>
+    <w:basedOn w:val="DefaultParagraphFont"/>
+    <w:link w:val="Title"/>
     <w:uiPriority w:val="10"/>
     <w:rPr>
       <w:rFonts w:asciiTheme="majorHAnsi" w:eastAsiaTheme="majorEastAsia" w:hAnsiTheme="majorHAnsi" w:cstheme="majorBidi"/>
@@ -6282,11 +6553,11 @@
       <w:szCs w:val="56"/>
     </w:rPr>
   </w:style>
-  <w:style w:type="paragraph" w:styleId="Subttulo">
+  <w:style w:type="paragraph" w:styleId="Subtitle">
     <w:name w:val="Subtitle"/>
     <w:basedOn w:val="Normal"/>
     <w:next w:val="Normal"/>
-    <w:link w:val="SubttuloCarter"/>
+    <w:link w:val="SubtitleChar"/>
     <w:uiPriority w:val="11"/>
     <w:qFormat/>
     <w:pPr>
@@ -6299,20 +6570,20 @@
       <w:spacing w:val="10"/>
     </w:rPr>
   </w:style>
-  <w:style w:type="character" w:customStyle="1" w:styleId="SubttuloCarter">
-    <w:name w:val="Subtítulo Caráter"/>
-    <w:basedOn w:val="Tipodeletrapredefinidodopargrafo"/>
-    <w:link w:val="Subttulo"/>
+  <w:style w:type="character" w:customStyle="1" w:styleId="SubtitleChar">
+    <w:name w:val="Subtitle Char"/>
+    <w:basedOn w:val="DefaultParagraphFont"/>
+    <w:link w:val="Subtitle"/>
     <w:uiPriority w:val="11"/>
     <w:rPr>
       <w:color w:val="5A5A5A" w:themeColor="text1" w:themeTint="A5"/>
       <w:spacing w:val="10"/>
     </w:rPr>
   </w:style>
-  <w:style w:type="character" w:customStyle="1" w:styleId="Cabealho1Carter">
-    <w:name w:val="Cabeçalho 1 Caráter"/>
-    <w:basedOn w:val="Tipodeletrapredefinidodopargrafo"/>
-    <w:link w:val="Cabealho1"/>
+  <w:style w:type="character" w:customStyle="1" w:styleId="Heading1Char">
+    <w:name w:val="Heading 1 Char"/>
+    <w:basedOn w:val="DefaultParagraphFont"/>
+    <w:link w:val="Heading1"/>
     <w:uiPriority w:val="9"/>
     <w:rsid w:val="0022333B"/>
     <w:rPr>
@@ -6325,10 +6596,10 @@
       <w:szCs w:val="36"/>
     </w:rPr>
   </w:style>
-  <w:style w:type="character" w:customStyle="1" w:styleId="Cabealho2Carter">
-    <w:name w:val="Cabeçalho 2 Caráter"/>
-    <w:basedOn w:val="Tipodeletrapredefinidodopargrafo"/>
-    <w:link w:val="Cabealho2"/>
+  <w:style w:type="character" w:customStyle="1" w:styleId="Heading2Char">
+    <w:name w:val="Heading 2 Char"/>
+    <w:basedOn w:val="DefaultParagraphFont"/>
+    <w:link w:val="Heading2"/>
     <w:uiPriority w:val="9"/>
     <w:rPr>
       <w:rFonts w:asciiTheme="majorHAnsi" w:eastAsiaTheme="majorEastAsia" w:hAnsiTheme="majorHAnsi" w:cstheme="majorBidi"/>
@@ -6340,10 +6611,10 @@
       <w:szCs w:val="28"/>
     </w:rPr>
   </w:style>
-  <w:style w:type="character" w:customStyle="1" w:styleId="Cabealho3Carter">
-    <w:name w:val="Cabeçalho 3 Caráter"/>
-    <w:basedOn w:val="Tipodeletrapredefinidodopargrafo"/>
-    <w:link w:val="Cabealho3"/>
+  <w:style w:type="character" w:customStyle="1" w:styleId="Heading3Char">
+    <w:name w:val="Heading 3 Char"/>
+    <w:basedOn w:val="DefaultParagraphFont"/>
+    <w:link w:val="Heading3"/>
     <w:uiPriority w:val="9"/>
     <w:semiHidden/>
     <w:rPr>
@@ -6353,10 +6624,10 @@
       <w:color w:val="000000" w:themeColor="text1"/>
     </w:rPr>
   </w:style>
-  <w:style w:type="character" w:customStyle="1" w:styleId="Cabealho4Carter">
-    <w:name w:val="Cabeçalho 4 Caráter"/>
-    <w:basedOn w:val="Tipodeletrapredefinidodopargrafo"/>
-    <w:link w:val="Cabealho4"/>
+  <w:style w:type="character" w:customStyle="1" w:styleId="Heading4Char">
+    <w:name w:val="Heading 4 Char"/>
+    <w:basedOn w:val="DefaultParagraphFont"/>
+    <w:link w:val="Heading4"/>
     <w:uiPriority w:val="9"/>
     <w:semiHidden/>
     <w:rPr>
@@ -6368,10 +6639,10 @@
       <w:color w:val="000000" w:themeColor="text1"/>
     </w:rPr>
   </w:style>
-  <w:style w:type="character" w:customStyle="1" w:styleId="Cabealho5Carter">
-    <w:name w:val="Cabeçalho 5 Caráter"/>
-    <w:basedOn w:val="Tipodeletrapredefinidodopargrafo"/>
-    <w:link w:val="Cabealho5"/>
+  <w:style w:type="character" w:customStyle="1" w:styleId="Heading5Char">
+    <w:name w:val="Heading 5 Char"/>
+    <w:basedOn w:val="DefaultParagraphFont"/>
+    <w:link w:val="Heading5"/>
     <w:uiPriority w:val="9"/>
     <w:semiHidden/>
     <w:rPr>
@@ -6379,10 +6650,10 @@
       <w:color w:val="252525" w:themeColor="text2" w:themeShade="BF"/>
     </w:rPr>
   </w:style>
-  <w:style w:type="character" w:customStyle="1" w:styleId="Cabealho6Carter">
-    <w:name w:val="Cabeçalho 6 Caráter"/>
-    <w:basedOn w:val="Tipodeletrapredefinidodopargrafo"/>
-    <w:link w:val="Cabealho6"/>
+  <w:style w:type="character" w:customStyle="1" w:styleId="Heading6Char">
+    <w:name w:val="Heading 6 Char"/>
+    <w:basedOn w:val="DefaultParagraphFont"/>
+    <w:link w:val="Heading6"/>
     <w:uiPriority w:val="9"/>
     <w:semiHidden/>
     <w:rPr>
@@ -6392,10 +6663,10 @@
       <w:color w:val="252525" w:themeColor="text2" w:themeShade="BF"/>
     </w:rPr>
   </w:style>
-  <w:style w:type="character" w:customStyle="1" w:styleId="Cabealho7Carter">
-    <w:name w:val="Cabeçalho 7 Caráter"/>
-    <w:basedOn w:val="Tipodeletrapredefinidodopargrafo"/>
-    <w:link w:val="Cabealho7"/>
+  <w:style w:type="character" w:customStyle="1" w:styleId="Heading7Char">
+    <w:name w:val="Heading 7 Char"/>
+    <w:basedOn w:val="DefaultParagraphFont"/>
+    <w:link w:val="Heading7"/>
     <w:uiPriority w:val="9"/>
     <w:semiHidden/>
     <w:rPr>
@@ -6405,10 +6676,10 @@
       <w:color w:val="404040" w:themeColor="text1" w:themeTint="BF"/>
     </w:rPr>
   </w:style>
-  <w:style w:type="character" w:customStyle="1" w:styleId="Cabealho8Carter">
-    <w:name w:val="Cabeçalho 8 Caráter"/>
-    <w:basedOn w:val="Tipodeletrapredefinidodopargrafo"/>
-    <w:link w:val="Cabealho8"/>
+  <w:style w:type="character" w:customStyle="1" w:styleId="Heading8Char">
+    <w:name w:val="Heading 8 Char"/>
+    <w:basedOn w:val="DefaultParagraphFont"/>
+    <w:link w:val="Heading8"/>
     <w:uiPriority w:val="9"/>
     <w:semiHidden/>
     <w:rPr>
@@ -6418,10 +6689,10 @@
       <w:szCs w:val="20"/>
     </w:rPr>
   </w:style>
-  <w:style w:type="character" w:customStyle="1" w:styleId="Cabealho9Carter">
-    <w:name w:val="Cabeçalho 9 Caráter"/>
-    <w:basedOn w:val="Tipodeletrapredefinidodopargrafo"/>
-    <w:link w:val="Cabealho9"/>
+  <w:style w:type="character" w:customStyle="1" w:styleId="Heading9Char">
+    <w:name w:val="Heading 9 Char"/>
+    <w:basedOn w:val="DefaultParagraphFont"/>
+    <w:link w:val="Heading9"/>
     <w:uiPriority w:val="9"/>
     <w:semiHidden/>
     <w:rPr>
@@ -6433,9 +6704,9 @@
       <w:szCs w:val="20"/>
     </w:rPr>
   </w:style>
-  <w:style w:type="character" w:styleId="nfaseDiscreto">
+  <w:style w:type="character" w:styleId="SubtleEmphasis">
     <w:name w:val="Subtle Emphasis"/>
-    <w:basedOn w:val="Tipodeletrapredefinidodopargrafo"/>
+    <w:basedOn w:val="DefaultParagraphFont"/>
     <w:uiPriority w:val="19"/>
     <w:qFormat/>
     <w:rPr>
@@ -6444,9 +6715,9 @@
       <w:color w:val="404040" w:themeColor="text1" w:themeTint="BF"/>
     </w:rPr>
   </w:style>
-  <w:style w:type="character" w:styleId="nfase">
+  <w:style w:type="character" w:styleId="Emphasis">
     <w:name w:val="Emphasis"/>
-    <w:basedOn w:val="Tipodeletrapredefinidodopargrafo"/>
+    <w:basedOn w:val="DefaultParagraphFont"/>
     <w:uiPriority w:val="20"/>
     <w:qFormat/>
     <w:rPr>
@@ -6455,9 +6726,9 @@
       <w:color w:val="auto"/>
     </w:rPr>
   </w:style>
-  <w:style w:type="character" w:styleId="nfaseIntenso">
+  <w:style w:type="character" w:styleId="IntenseEmphasis">
     <w:name w:val="Intense Emphasis"/>
-    <w:basedOn w:val="Tipodeletrapredefinidodopargrafo"/>
+    <w:basedOn w:val="DefaultParagraphFont"/>
     <w:uiPriority w:val="21"/>
     <w:qFormat/>
     <w:rPr>
@@ -6468,9 +6739,9 @@
       <w:caps/>
     </w:rPr>
   </w:style>
-  <w:style w:type="character" w:styleId="Forte">
+  <w:style w:type="character" w:styleId="Strong">
     <w:name w:val="Strong"/>
-    <w:basedOn w:val="Tipodeletrapredefinidodopargrafo"/>
+    <w:basedOn w:val="DefaultParagraphFont"/>
     <w:uiPriority w:val="22"/>
     <w:qFormat/>
     <w:rPr>
@@ -6479,11 +6750,11 @@
       <w:color w:val="000000" w:themeColor="text1"/>
     </w:rPr>
   </w:style>
-  <w:style w:type="paragraph" w:styleId="Citao">
+  <w:style w:type="paragraph" w:styleId="Quote">
     <w:name w:val="Quote"/>
     <w:basedOn w:val="Normal"/>
     <w:next w:val="Normal"/>
-    <w:link w:val="CitaoCarter"/>
+    <w:link w:val="QuoteChar"/>
     <w:uiPriority w:val="29"/>
     <w:qFormat/>
     <w:pPr>
@@ -6496,10 +6767,10 @@
       <w:color w:val="000000" w:themeColor="text1"/>
     </w:rPr>
   </w:style>
-  <w:style w:type="character" w:customStyle="1" w:styleId="CitaoCarter">
-    <w:name w:val="Citação Caráter"/>
-    <w:basedOn w:val="Tipodeletrapredefinidodopargrafo"/>
-    <w:link w:val="Citao"/>
+  <w:style w:type="character" w:customStyle="1" w:styleId="QuoteChar">
+    <w:name w:val="Quote Char"/>
+    <w:basedOn w:val="DefaultParagraphFont"/>
+    <w:link w:val="Quote"/>
     <w:uiPriority w:val="29"/>
     <w:rPr>
       <w:i/>
@@ -6507,11 +6778,11 @@
       <w:color w:val="000000" w:themeColor="text1"/>
     </w:rPr>
   </w:style>
-  <w:style w:type="paragraph" w:styleId="CitaoIntensa">
+  <w:style w:type="paragraph" w:styleId="IntenseQuote">
     <w:name w:val="Intense Quote"/>
     <w:basedOn w:val="Normal"/>
     <w:next w:val="Normal"/>
-    <w:link w:val="CitaoIntensaCarter"/>
+    <w:link w:val="IntenseQuoteChar"/>
     <w:uiPriority w:val="30"/>
     <w:qFormat/>
     <w:pPr>
@@ -6528,19 +6799,19 @@
       <w:color w:val="000000" w:themeColor="text1"/>
     </w:rPr>
   </w:style>
-  <w:style w:type="character" w:customStyle="1" w:styleId="CitaoIntensaCarter">
-    <w:name w:val="Citação Intensa Caráter"/>
-    <w:basedOn w:val="Tipodeletrapredefinidodopargrafo"/>
-    <w:link w:val="CitaoIntensa"/>
+  <w:style w:type="character" w:customStyle="1" w:styleId="IntenseQuoteChar">
+    <w:name w:val="Intense Quote Char"/>
+    <w:basedOn w:val="DefaultParagraphFont"/>
+    <w:link w:val="IntenseQuote"/>
     <w:uiPriority w:val="30"/>
     <w:rPr>
       <w:color w:val="000000" w:themeColor="text1"/>
       <w:shd w:val="clear" w:color="auto" w:fill="F2F2F2" w:themeFill="background1" w:themeFillShade="F2"/>
     </w:rPr>
   </w:style>
-  <w:style w:type="character" w:styleId="RefernciaDiscreta">
+  <w:style w:type="character" w:styleId="SubtleReference">
     <w:name w:val="Subtle Reference"/>
-    <w:basedOn w:val="Tipodeletrapredefinidodopargrafo"/>
+    <w:basedOn w:val="DefaultParagraphFont"/>
     <w:uiPriority w:val="31"/>
     <w:qFormat/>
     <w:rPr>
@@ -6549,9 +6820,9 @@
       <w:u w:val="single" w:color="7F7F7F" w:themeColor="text1" w:themeTint="80"/>
     </w:rPr>
   </w:style>
-  <w:style w:type="character" w:styleId="RefernciaIntensa">
+  <w:style w:type="character" w:styleId="IntenseReference">
     <w:name w:val="Intense Reference"/>
-    <w:basedOn w:val="Tipodeletrapredefinidodopargrafo"/>
+    <w:basedOn w:val="DefaultParagraphFont"/>
     <w:uiPriority w:val="32"/>
     <w:qFormat/>
     <w:rPr>
@@ -6561,9 +6832,9 @@
       <w:u w:val="single"/>
     </w:rPr>
   </w:style>
-  <w:style w:type="character" w:styleId="TtulodoLivro">
+  <w:style w:type="character" w:styleId="BookTitle">
     <w:name w:val="Book Title"/>
-    <w:basedOn w:val="Tipodeletrapredefinidodopargrafo"/>
+    <w:basedOn w:val="DefaultParagraphFont"/>
     <w:uiPriority w:val="33"/>
     <w:qFormat/>
     <w:rPr>
@@ -6573,12 +6844,11 @@
       <w:spacing w:val="5"/>
     </w:rPr>
   </w:style>
-  <w:style w:type="paragraph" w:styleId="Legenda">
+  <w:style w:type="paragraph" w:styleId="Caption">
     <w:name w:val="caption"/>
     <w:basedOn w:val="Normal"/>
     <w:next w:val="Normal"/>
     <w:uiPriority w:val="35"/>
-    <w:semiHidden/>
     <w:unhideWhenUsed/>
     <w:qFormat/>
     <w:pPr>
@@ -6592,9 +6862,9 @@
       <w:szCs w:val="18"/>
     </w:rPr>
   </w:style>
-  <w:style w:type="paragraph" w:styleId="Cabealhodondice">
+  <w:style w:type="paragraph" w:styleId="TOCHeading">
     <w:name w:val="TOC Heading"/>
-    <w:basedOn w:val="Cabealho1"/>
+    <w:basedOn w:val="Heading1"/>
     <w:next w:val="Normal"/>
     <w:uiPriority w:val="39"/>
     <w:semiHidden/>
@@ -6604,7 +6874,7 @@
       <w:outlineLvl w:val="9"/>
     </w:pPr>
   </w:style>
-  <w:style w:type="paragraph" w:styleId="SemEspaamento">
+  <w:style w:type="paragraph" w:styleId="NoSpacing">
     <w:name w:val="No Spacing"/>
     <w:uiPriority w:val="1"/>
     <w:qFormat/>
@@ -6612,7 +6882,7 @@
       <w:spacing w:after="0" w:line="240" w:lineRule="auto"/>
     </w:pPr>
   </w:style>
-  <w:style w:type="paragraph" w:styleId="PargrafodaLista">
+  <w:style w:type="paragraph" w:styleId="ListParagraph">
     <w:name w:val="List Paragraph"/>
     <w:basedOn w:val="Normal"/>
     <w:uiPriority w:val="34"/>
@@ -6622,16 +6892,15 @@
       <w:contextualSpacing/>
     </w:pPr>
   </w:style>
-  <w:style w:type="table" w:styleId="Tabelacomgrelha">
+  <w:style w:type="table" w:styleId="TableGrid">
     <w:name w:val="Table Grid"/>
-    <w:basedOn w:val="Tabelanormal"/>
+    <w:basedOn w:val="TableNormal"/>
     <w:uiPriority w:val="39"/>
     <w:rsid w:val="009C6E25"/>
     <w:pPr>
       <w:spacing w:after="0" w:line="240" w:lineRule="auto"/>
     </w:pPr>
     <w:tblPr>
-      <w:tblInd w:w="0" w:type="dxa"/>
       <w:tblBorders>
         <w:top w:val="single" w:sz="4" w:space="0" w:color="auto"/>
         <w:left w:val="single" w:sz="4" w:space="0" w:color="auto"/>
@@ -6640,17 +6909,11 @@
         <w:insideH w:val="single" w:sz="4" w:space="0" w:color="auto"/>
         <w:insideV w:val="single" w:sz="4" w:space="0" w:color="auto"/>
       </w:tblBorders>
-      <w:tblCellMar>
-        <w:top w:w="0" w:type="dxa"/>
-        <w:left w:w="108" w:type="dxa"/>
-        <w:bottom w:w="0" w:type="dxa"/>
-        <w:right w:w="108" w:type="dxa"/>
-      </w:tblCellMar>
     </w:tblPr>
   </w:style>
-  <w:style w:type="character" w:styleId="TextodoMarcadordePosio">
+  <w:style w:type="character" w:styleId="PlaceholderText">
     <w:name w:val="Placeholder Text"/>
-    <w:basedOn w:val="Tipodeletrapredefinidodopargrafo"/>
+    <w:basedOn w:val="DefaultParagraphFont"/>
     <w:uiPriority w:val="99"/>
     <w:semiHidden/>
     <w:rsid w:val="00754686"/>

</xml_diff>

<commit_message>
ok agora ja so falta as simulações e a capa
</commit_message>
<xml_diff>
--- a/lab1/relatório/relatorio.docx
+++ b/lab1/relatório/relatorio.docx
@@ -187,6 +187,15 @@
         </w:rPr>
         <w:t>:</w:t>
       </w:r>
+    </w:p>
+    <w:p>
+      <w:pPr>
+        <w:ind w:left="432" w:firstLine="276"/>
+        <w:jc w:val="both"/>
+        <w:rPr>
+          <w:lang w:val="pt-PT"/>
+        </w:rPr>
+      </w:pPr>
     </w:p>
     <w:tbl>
       <w:tblPr>
@@ -792,18 +801,31 @@
       <w:r>
         <w:t xml:space="preserve"> </w:t>
       </w:r>
-      <w:fldSimple w:instr=" SEQ Tabela \* ARABIC ">
-        <w:r>
-          <w:rPr>
-            <w:noProof/>
-          </w:rPr>
-          <w:t>1</w:t>
-        </w:r>
-      </w:fldSimple>
+      <w:r>
+        <w:fldChar w:fldCharType="begin"/>
+      </w:r>
+      <w:r>
+        <w:instrText xml:space="preserve"> SEQ Tabela \* ARABIC </w:instrText>
+      </w:r>
+      <w:r>
+        <w:fldChar w:fldCharType="separate"/>
+      </w:r>
+      <w:r>
+        <w:rPr>
+          <w:noProof/>
+        </w:rPr>
+        <w:t>1</w:t>
+      </w:r>
+      <w:r>
+        <w:rPr>
+          <w:noProof/>
+        </w:rPr>
+        <w:fldChar w:fldCharType="end"/>
+      </w:r>
     </w:p>
     <w:tbl>
       <w:tblPr>
-        <w:tblpPr w:leftFromText="141" w:rightFromText="141" w:vertAnchor="text" w:horzAnchor="page" w:tblpXSpec="center" w:tblpY="578"/>
+        <w:tblpPr w:leftFromText="141" w:rightFromText="141" w:vertAnchor="text" w:horzAnchor="margin" w:tblpXSpec="center" w:tblpY="478"/>
         <w:tblW w:w="1969" w:type="dxa"/>
         <w:tblCellMar>
           <w:left w:w="70" w:type="dxa"/>
@@ -1056,7 +1078,7 @@
     </w:tbl>
     <w:p>
       <w:pPr>
-        <w:ind w:left="426"/>
+        <w:ind w:left="426" w:firstLine="282"/>
         <w:jc w:val="both"/>
         <w:rPr>
           <w:lang w:val="pt-PT"/>
@@ -1066,13 +1088,12 @@
         <w:rPr>
           <w:lang w:val="pt-PT"/>
         </w:rPr>
-        <w:tab/>
         <w:t xml:space="preserve">O primeiro interruptor permite selecionar qual dos registos é apresentado nos displays de 7 segmentos: </w:t>
       </w:r>
     </w:p>
     <w:p>
       <w:pPr>
-        <w:jc w:val="both"/>
+        <w:jc w:val="center"/>
         <w:rPr>
           <w:lang w:val="pt-PT"/>
         </w:rPr>
@@ -1129,8 +1150,6 @@
     </w:p>
     <w:p>
       <w:pPr>
-        <w:ind w:left="432" w:firstLine="276"/>
-        <w:jc w:val="both"/>
         <w:rPr>
           <w:lang w:val="pt-PT"/>
         </w:rPr>
@@ -3133,18 +3152,31 @@
       <w:r>
         <w:t xml:space="preserve"> </w:t>
       </w:r>
-      <w:fldSimple w:instr=" SEQ Tabela \* ARABIC ">
-        <w:r>
-          <w:rPr>
-            <w:noProof/>
-          </w:rPr>
-          <w:t>3</w:t>
-        </w:r>
-      </w:fldSimple>
+      <w:r>
+        <w:fldChar w:fldCharType="begin"/>
+      </w:r>
+      <w:r>
+        <w:instrText xml:space="preserve"> SEQ Tabela \* ARABIC </w:instrText>
+      </w:r>
+      <w:r>
+        <w:fldChar w:fldCharType="separate"/>
+      </w:r>
+      <w:r>
+        <w:rPr>
+          <w:noProof/>
+        </w:rPr>
+        <w:t>3</w:t>
+      </w:r>
+      <w:r>
+        <w:rPr>
+          <w:noProof/>
+        </w:rPr>
+        <w:fldChar w:fldCharType="end"/>
+      </w:r>
     </w:p>
     <w:p>
       <w:pPr>
-        <w:ind w:left="432" w:firstLine="276"/>
+        <w:ind w:left="708"/>
         <w:jc w:val="both"/>
         <w:rPr>
           <w:lang w:val="pt-PT"/>
@@ -3154,6 +3186,7 @@
         <w:rPr>
           <w:lang w:val="pt-PT"/>
         </w:rPr>
+        <w:lastRenderedPageBreak/>
         <w:t>Os 4 botões de pressão funcionam da seguinte forma:</w:t>
       </w:r>
     </w:p>
@@ -3211,7 +3244,6 @@
                 <w:color w:val="000000"/>
                 <w:lang w:val="pt-PT" w:eastAsia="pt-PT"/>
               </w:rPr>
-              <w:lastRenderedPageBreak/>
               <w:t>Botão 3</w:t>
             </w:r>
           </w:p>
@@ -3506,14 +3538,27 @@
       <w:r>
         <w:t xml:space="preserve"> </w:t>
       </w:r>
-      <w:fldSimple w:instr=" SEQ Tabela \* ARABIC ">
-        <w:r>
-          <w:rPr>
-            <w:noProof/>
-          </w:rPr>
-          <w:t>4</w:t>
-        </w:r>
-      </w:fldSimple>
+      <w:r>
+        <w:fldChar w:fldCharType="begin"/>
+      </w:r>
+      <w:r>
+        <w:instrText xml:space="preserve"> SEQ Tabela \* ARABIC </w:instrText>
+      </w:r>
+      <w:r>
+        <w:fldChar w:fldCharType="separate"/>
+      </w:r>
+      <w:r>
+        <w:rPr>
+          <w:noProof/>
+        </w:rPr>
+        <w:t>4</w:t>
+      </w:r>
+      <w:r>
+        <w:rPr>
+          <w:noProof/>
+        </w:rPr>
+        <w:fldChar w:fldCharType="end"/>
+      </w:r>
     </w:p>
     <w:p>
       <w:pPr>
@@ -4075,11 +4120,37 @@
     </w:p>
     <w:p>
       <w:pPr>
+        <w:ind w:left="284" w:firstLine="425"/>
         <w:jc w:val="both"/>
         <w:rPr>
           <w:lang w:val="pt-PT"/>
         </w:rPr>
       </w:pPr>
+      <w:r>
+        <w:rPr>
+          <w:lang w:val="pt-PT"/>
+        </w:rPr>
+        <w:lastRenderedPageBreak/>
+        <w:t>Abaixo encontra-se uma tabela com a relação entre as entradas e as saídas</w:t>
+      </w:r>
+      <w:r>
+        <w:rPr>
+          <w:lang w:val="pt-PT"/>
+        </w:rPr>
+        <w:t xml:space="preserve">, bem </w:t>
+      </w:r>
+      <w:r>
+        <w:rPr>
+          <w:lang w:val="pt-PT"/>
+        </w:rPr>
+        <w:t>como uma imagem do circuito da unidade de controlo</w:t>
+      </w:r>
+      <w:r>
+        <w:rPr>
+          <w:lang w:val="pt-PT"/>
+        </w:rPr>
+        <w:t>:</w:t>
+      </w:r>
     </w:p>
     <w:p>
       <w:pPr>
@@ -4089,33 +4160,6 @@
           <w:lang w:val="pt-PT"/>
         </w:rPr>
       </w:pPr>
-      <w:r>
-        <w:rPr>
-          <w:lang w:val="pt-PT"/>
-        </w:rPr>
-        <w:lastRenderedPageBreak/>
-        <w:t>Abaixo encontra-se uma tabela com a relação entre as entradas e as saídas</w:t>
-      </w:r>
-      <w:r>
-        <w:rPr>
-          <w:lang w:val="pt-PT"/>
-        </w:rPr>
-        <w:t xml:space="preserve">, bem </w:t>
-      </w:r>
-      <w:bookmarkStart w:id="0" w:name="_GoBack"/>
-      <w:bookmarkEnd w:id="0"/>
-      <w:r>
-        <w:rPr>
-          <w:lang w:val="pt-PT"/>
-        </w:rPr>
-        <w:t>como uma imagem do circuito da unidade de controlo</w:t>
-      </w:r>
-      <w:r>
-        <w:rPr>
-          <w:lang w:val="pt-PT"/>
-        </w:rPr>
-        <w:t>:</w:t>
-      </w:r>
     </w:p>
     <w:tbl>
       <w:tblPr>
@@ -4927,19 +4971,28 @@
       <w:pPr>
         <w:jc w:val="center"/>
         <w:rPr>
-          <w:lang w:val="pt-PT"/>
-        </w:rPr>
-      </w:pPr>
-      <w:r>
-        <w:rPr>
           <w:noProof/>
           <w:lang w:val="pt-PT" w:eastAsia="pt-PT"/>
         </w:rPr>
+      </w:pPr>
+    </w:p>
+    <w:p>
+      <w:pPr>
+        <w:jc w:val="center"/>
+        <w:rPr>
+          <w:lang w:val="pt-PT"/>
+        </w:rPr>
+      </w:pPr>
+      <w:r>
+        <w:rPr>
+          <w:noProof/>
+          <w:lang w:val="pt-PT" w:eastAsia="pt-PT"/>
+        </w:rPr>
         <w:drawing>
           <wp:inline distT="0" distB="0" distL="0" distR="0">
-            <wp:extent cx="2476500" cy="2714625"/>
-            <wp:effectExtent l="0" t="0" r="0" b="9525"/>
-            <wp:docPr id="2" name="Imagem 2" descr="Unidade de controlo"/>
+            <wp:extent cx="3686175" cy="2257425"/>
+            <wp:effectExtent l="0" t="0" r="9525" b="9525"/>
+            <wp:docPr id="7" name="Imagem 7" descr="F:\PSD\Labs\P1\Projecto1\work\lab1\relatório\Diagramas\Unidade de controlo.png"/>
             <wp:cNvGraphicFramePr>
               <a:graphicFrameLocks xmlns:a="http://schemas.openxmlformats.org/drawingml/2006/main" noChangeAspect="1"/>
             </wp:cNvGraphicFramePr>
@@ -4947,7 +5000,7 @@
               <a:graphicData uri="http://schemas.openxmlformats.org/drawingml/2006/picture">
                 <pic:pic xmlns:pic="http://schemas.openxmlformats.org/drawingml/2006/picture">
                   <pic:nvPicPr>
-                    <pic:cNvPr id="0" name="Picture 3" descr="Unidade de controlo"/>
+                    <pic:cNvPr id="0" name="Picture 4" descr="F:\PSD\Labs\P1\Projecto1\work\lab1\relatório\Diagramas\Unidade de controlo.png"/>
                     <pic:cNvPicPr>
                       <a:picLocks noChangeAspect="1" noChangeArrowheads="1"/>
                     </pic:cNvPicPr>
@@ -4968,7 +5021,7 @@
                   <pic:spPr bwMode="auto">
                     <a:xfrm>
                       <a:off x="0" y="0"/>
-                      <a:ext cx="2476500" cy="2714625"/>
+                      <a:ext cx="3686175" cy="2257425"/>
                     </a:xfrm>
                     <a:prstGeom prst="rect">
                       <a:avLst/>
@@ -5314,86 +5367,24 @@
     </w:p>
     <w:p>
       <w:pPr>
-        <w:ind w:left="426" w:firstLine="282"/>
+        <w:ind w:left="-284" w:firstLine="284"/>
         <w:jc w:val="both"/>
         <w:rPr>
-          <w:lang w:val="pt-PT"/>
-        </w:rPr>
-      </w:pPr>
-      <w:r>
-        <w:rPr>
-          <w:lang w:val="pt-PT"/>
-        </w:rPr>
-        <w:t xml:space="preserve">O registo R1 armazena o valor </w:t>
-      </w:r>
-      <w:r>
-        <w:rPr>
-          <w:lang w:val="pt-PT"/>
-        </w:rPr>
-        <w:t xml:space="preserve">da entrada limitada ao intervalo </w:t>
-      </w:r>
-      <w:r>
-        <w:rPr>
-          <w:lang w:val="pt-PT"/>
-        </w:rPr>
-        <w:t>[-63; +63], este intervalo de valores pode ser representado com recurso a 7 bits logo essa será a dimensão do registo R1. No caso d</w:t>
-      </w:r>
-      <w:r>
-        <w:rPr>
-          <w:lang w:val="pt-PT"/>
-        </w:rPr>
-        <w:t>e</w:t>
-      </w:r>
-      <w:r>
-        <w:rPr>
-          <w:lang w:val="pt-PT"/>
-        </w:rPr>
-        <w:t xml:space="preserve"> R2, este pode armazenar o valor de entrada mas também armazena o resultado das operações, este resultado tem uma resolução máxima </w:t>
-      </w:r>
-      <w:r>
-        <w:rPr>
-          <w:lang w:val="pt-PT"/>
-        </w:rPr>
-        <w:t>de</w:t>
-      </w:r>
-      <w:r>
-        <w:rPr>
-          <w:lang w:val="pt-PT"/>
-        </w:rPr>
-        <w:t xml:space="preserve"> [-4095; +4095] sendo necessário que este registo seja capaz de armazenar 13 bits.</w:t>
-      </w:r>
-      <w:r>
-        <w:rPr>
-          <w:lang w:val="pt-PT"/>
-        </w:rPr>
-        <w:t xml:space="preserve"> Quando o sinal de entrada é armazenado em R2 o bit de sinal é estendido para que tenhamos o mesmo valor representado em 13 bits em vez de 7 bits.</w:t>
-      </w:r>
-    </w:p>
-    <w:p>
-      <w:pPr>
-        <w:ind w:left="426" w:firstLine="282"/>
-        <w:rPr>
+          <w:sz w:val="20"/>
           <w:lang w:val="pt-PT"/>
         </w:rPr>
       </w:pPr>
       <w:r>
         <w:rPr>
           <w:noProof/>
+          <w:sz w:val="20"/>
           <w:lang w:val="pt-PT" w:eastAsia="pt-PT"/>
         </w:rPr>
         <w:drawing>
-          <wp:anchor distT="0" distB="0" distL="114300" distR="114300" simplePos="0" relativeHeight="251659264" behindDoc="0" locked="0" layoutInCell="1" allowOverlap="1" wp14:anchorId="6C6D5C28" wp14:editId="3A755634">
-            <wp:simplePos x="0" y="0"/>
-            <wp:positionH relativeFrom="margin">
-              <wp:posOffset>-723900</wp:posOffset>
-            </wp:positionH>
-            <wp:positionV relativeFrom="paragraph">
-              <wp:posOffset>285750</wp:posOffset>
-            </wp:positionV>
-            <wp:extent cx="7423150" cy="2914650"/>
-            <wp:effectExtent l="0" t="0" r="6350" b="0"/>
-            <wp:wrapNone/>
-            <wp:docPr id="3" name="Picture 1" descr="C:\Users\Ricardo\AppData\Local\Microsoft\Windows\INetCache\Content.Word\datapath.png"/>
+          <wp:inline distT="0" distB="0" distL="0" distR="0">
+            <wp:extent cx="5934075" cy="4086225"/>
+            <wp:effectExtent l="0" t="0" r="9525" b="9525"/>
+            <wp:docPr id="12" name="Imagem 12" descr="F:\PSD\Labs\P1\Projecto1\work\lab1\relatório\Diagramas\Conversões de e para CP2.png"/>
             <wp:cNvGraphicFramePr>
               <a:graphicFrameLocks xmlns:a="http://schemas.openxmlformats.org/drawingml/2006/main" noChangeAspect="1"/>
             </wp:cNvGraphicFramePr>
@@ -5401,7 +5392,7 @@
               <a:graphicData uri="http://schemas.openxmlformats.org/drawingml/2006/picture">
                 <pic:pic xmlns:pic="http://schemas.openxmlformats.org/drawingml/2006/picture">
                   <pic:nvPicPr>
-                    <pic:cNvPr id="0" name="Picture 13" descr="C:\Users\Ricardo\AppData\Local\Microsoft\Windows\INetCache\Content.Word\datapath.png"/>
+                    <pic:cNvPr id="0" name="Picture 9" descr="F:\PSD\Labs\P1\Projecto1\work\lab1\relatório\Diagramas\Conversões de e para CP2.png"/>
                     <pic:cNvPicPr>
                       <a:picLocks noChangeAspect="1" noChangeArrowheads="1"/>
                     </pic:cNvPicPr>
@@ -5422,7 +5413,7 @@
                   <pic:spPr bwMode="auto">
                     <a:xfrm>
                       <a:off x="0" y="0"/>
-                      <a:ext cx="7423150" cy="2914650"/>
+                      <a:ext cx="5934075" cy="4086225"/>
                     </a:xfrm>
                     <a:prstGeom prst="rect">
                       <a:avLst/>
@@ -5435,37 +5426,110 @@
                 </pic:pic>
               </a:graphicData>
             </a:graphic>
-            <wp14:sizeRelH relativeFrom="margin">
-              <wp14:pctWidth>0</wp14:pctWidth>
-            </wp14:sizeRelH>
-            <wp14:sizeRelV relativeFrom="margin">
-              <wp14:pctHeight>0</wp14:pctHeight>
-            </wp14:sizeRelV>
-          </wp:anchor>
+          </wp:inline>
         </w:drawing>
-      </w:r>
-      <w:r>
-        <w:rPr>
-          <w:lang w:val="pt-PT"/>
-        </w:rPr>
-        <w:t>A</w:t>
-      </w:r>
-      <w:r>
-        <w:rPr>
-          <w:lang w:val="pt-PT"/>
-        </w:rPr>
-        <w:t>baixo é</w:t>
-      </w:r>
-      <w:r>
-        <w:rPr>
-          <w:lang w:val="pt-PT"/>
-        </w:rPr>
-        <w:t xml:space="preserve"> apresentado um esquema geral do circuito da unidade de dados:</w:t>
       </w:r>
     </w:p>
     <w:p>
       <w:pPr>
-        <w:jc w:val="center"/>
+        <w:rPr>
+          <w:lang w:val="pt-PT"/>
+        </w:rPr>
+      </w:pPr>
+      <w:r>
+        <w:rPr>
+          <w:lang w:val="pt-PT"/>
+        </w:rPr>
+        <w:br w:type="page"/>
+      </w:r>
+    </w:p>
+    <w:p>
+      <w:pPr>
+        <w:ind w:left="426" w:firstLine="282"/>
+        <w:jc w:val="both"/>
+        <w:rPr>
+          <w:lang w:val="pt-PT"/>
+        </w:rPr>
+      </w:pPr>
+      <w:r>
+        <w:rPr>
+          <w:lang w:val="pt-PT"/>
+        </w:rPr>
+        <w:lastRenderedPageBreak/>
+        <w:t xml:space="preserve">O registo R1 armazena o valor </w:t>
+      </w:r>
+      <w:r>
+        <w:rPr>
+          <w:lang w:val="pt-PT"/>
+        </w:rPr>
+        <w:t xml:space="preserve">da entrada limitada ao intervalo </w:t>
+      </w:r>
+      <w:r>
+        <w:rPr>
+          <w:lang w:val="pt-PT"/>
+        </w:rPr>
+        <w:t>[-63; +63], este intervalo de valores pode ser representado com recurso a 7 bits logo essa será a dimensão do registo R1. No caso d</w:t>
+      </w:r>
+      <w:r>
+        <w:rPr>
+          <w:lang w:val="pt-PT"/>
+        </w:rPr>
+        <w:t>e</w:t>
+      </w:r>
+      <w:r>
+        <w:rPr>
+          <w:lang w:val="pt-PT"/>
+        </w:rPr>
+        <w:t xml:space="preserve"> R2, este pode armazenar o valor de entrada mas também armazena o resultado das operações, este resultado tem uma resolução máxima </w:t>
+      </w:r>
+      <w:r>
+        <w:rPr>
+          <w:lang w:val="pt-PT"/>
+        </w:rPr>
+        <w:t>de</w:t>
+      </w:r>
+      <w:r>
+        <w:rPr>
+          <w:lang w:val="pt-PT"/>
+        </w:rPr>
+        <w:t xml:space="preserve"> [-4095; +4095] sendo necessário que este registo seja capaz de armazenar 13 bits.</w:t>
+      </w:r>
+      <w:r>
+        <w:rPr>
+          <w:lang w:val="pt-PT"/>
+        </w:rPr>
+        <w:t xml:space="preserve"> Quando o sinal de entrada é armazenado em R2 o bit de sinal é estendido para que tenhamos o mesmo valor representado em 13 bits em vez de 7 bits.</w:t>
+      </w:r>
+    </w:p>
+    <w:p>
+      <w:pPr>
+        <w:ind w:left="426" w:firstLine="282"/>
+        <w:rPr>
+          <w:lang w:val="pt-PT"/>
+        </w:rPr>
+      </w:pPr>
+      <w:r>
+        <w:rPr>
+          <w:lang w:val="pt-PT"/>
+        </w:rPr>
+        <w:t>A</w:t>
+      </w:r>
+      <w:r>
+        <w:rPr>
+          <w:lang w:val="pt-PT"/>
+        </w:rPr>
+        <w:t>baixo é</w:t>
+      </w:r>
+      <w:r>
+        <w:rPr>
+          <w:lang w:val="pt-PT"/>
+        </w:rPr>
+        <w:t xml:space="preserve"> apresentado um esquema geral do circuito da unidade de dados:</w:t>
+      </w:r>
+    </w:p>
+    <w:p>
+      <w:pPr>
+        <w:ind w:left="-851"/>
         <w:rPr>
           <w:color w:val="FF0000"/>
           <w:lang w:val="pt-PT"/>
@@ -5473,20 +5537,58 @@
       </w:pPr>
       <w:r>
         <w:rPr>
-          <w:color w:val="FF0000"/>
-          <w:lang w:val="pt-PT"/>
-        </w:rPr>
-        <w:t xml:space="preserve">Imagem do esquema da </w:t>
-      </w:r>
-      <w:proofErr w:type="spellStart"/>
-      <w:r>
-        <w:rPr>
-          <w:color w:val="FF0000"/>
-          <w:lang w:val="pt-PT"/>
-        </w:rPr>
-        <w:t>datapath</w:t>
-      </w:r>
-      <w:proofErr w:type="spellEnd"/>
+          <w:noProof/>
+          <w:lang w:val="pt-PT" w:eastAsia="pt-PT"/>
+        </w:rPr>
+        <w:drawing>
+          <wp:inline distT="0" distB="0" distL="0" distR="0" wp14:anchorId="0ABB02E9" wp14:editId="436B5EA4">
+            <wp:extent cx="7028300" cy="2752657"/>
+            <wp:effectExtent l="0" t="0" r="1270" b="0"/>
+            <wp:docPr id="8" name="Imagem 8" descr="F:\PSD\Labs\P1\Projecto1\work\lab1\relatório\Diagramas\datapath.png"/>
+            <wp:cNvGraphicFramePr>
+              <a:graphicFrameLocks xmlns:a="http://schemas.openxmlformats.org/drawingml/2006/main" noChangeAspect="1"/>
+            </wp:cNvGraphicFramePr>
+            <a:graphic xmlns:a="http://schemas.openxmlformats.org/drawingml/2006/main">
+              <a:graphicData uri="http://schemas.openxmlformats.org/drawingml/2006/picture">
+                <pic:pic xmlns:pic="http://schemas.openxmlformats.org/drawingml/2006/picture">
+                  <pic:nvPicPr>
+                    <pic:cNvPr id="0" name="Picture 5" descr="F:\PSD\Labs\P1\Projecto1\work\lab1\relatório\Diagramas\datapath.png"/>
+                    <pic:cNvPicPr>
+                      <a:picLocks noChangeAspect="1" noChangeArrowheads="1"/>
+                    </pic:cNvPicPr>
+                  </pic:nvPicPr>
+                  <pic:blipFill>
+                    <a:blip r:embed="rId11">
+                      <a:extLst>
+                        <a:ext uri="{28A0092B-C50C-407E-A947-70E740481C1C}">
+                          <a14:useLocalDpi xmlns:a14="http://schemas.microsoft.com/office/drawing/2010/main" val="0"/>
+                        </a:ext>
+                      </a:extLst>
+                    </a:blip>
+                    <a:srcRect/>
+                    <a:stretch>
+                      <a:fillRect/>
+                    </a:stretch>
+                  </pic:blipFill>
+                  <pic:spPr bwMode="auto">
+                    <a:xfrm>
+                      <a:off x="0" y="0"/>
+                      <a:ext cx="7037867" cy="2756404"/>
+                    </a:xfrm>
+                    <a:prstGeom prst="rect">
+                      <a:avLst/>
+                    </a:prstGeom>
+                    <a:noFill/>
+                    <a:ln>
+                      <a:noFill/>
+                    </a:ln>
+                  </pic:spPr>
+                </pic:pic>
+              </a:graphicData>
+            </a:graphic>
+          </wp:inline>
+        </w:drawing>
+      </w:r>
       <w:r>
         <w:rPr>
           <w:lang w:val="pt-PT"/>
@@ -6740,18 +6842,30 @@
     </w:tbl>
     <w:p>
       <w:pPr>
+        <w:jc w:val="both"/>
+        <w:rPr>
+          <w:lang w:val="pt-PT"/>
+        </w:rPr>
+      </w:pPr>
+    </w:p>
+    <w:p>
+      <w:pPr>
+        <w:rPr>
+          <w:lang w:val="pt-PT"/>
+        </w:rPr>
+      </w:pPr>
+      <w:r>
+        <w:rPr>
+          <w:lang w:val="pt-PT"/>
+        </w:rPr>
+        <w:br w:type="page"/>
+      </w:r>
+    </w:p>
+    <w:p>
+      <w:pPr>
         <w:ind w:left="426" w:firstLine="282"/>
         <w:jc w:val="both"/>
         <w:rPr>
-          <w:lang w:val="pt-PT"/>
-        </w:rPr>
-      </w:pPr>
-    </w:p>
-    <w:p>
-      <w:pPr>
-        <w:ind w:left="426" w:firstLine="282"/>
-        <w:jc w:val="both"/>
-        <w:rPr>
           <w:u w:val="single"/>
           <w:lang w:val="pt-PT"/>
         </w:rPr>
@@ -6778,6 +6892,7 @@
         </w:rPr>
         <w:t xml:space="preserve"> e o seletor que requerem menos </w:t>
       </w:r>
+      <w:proofErr w:type="gramStart"/>
       <w:r>
         <w:rPr>
           <w:i/>
@@ -6785,6 +6900,7 @@
         </w:rPr>
         <w:t>hardware</w:t>
       </w:r>
+      <w:proofErr w:type="gramEnd"/>
       <w:r>
         <w:rPr>
           <w:lang w:val="pt-PT"/>
@@ -6807,7 +6923,21 @@
               <w:rFonts w:ascii="Cambria Math" w:hAnsi="Cambria Math"/>
               <w:lang w:val="pt-PT"/>
             </w:rPr>
-            <m:t>E1=</m:t>
+            <m:t>E</m:t>
+          </m:r>
+          <m:r>
+            <w:rPr>
+              <w:rFonts w:ascii="Cambria Math" w:hAnsi="Cambria Math"/>
+              <w:lang w:val="pt-PT"/>
+            </w:rPr>
+            <m:t>nR</m:t>
+          </m:r>
+          <m:r>
+            <w:rPr>
+              <w:rFonts w:ascii="Cambria Math" w:hAnsi="Cambria Math"/>
+              <w:lang w:val="pt-PT"/>
+            </w:rPr>
+            <m:t>1=</m:t>
           </m:r>
           <m:acc>
             <m:accPr>
@@ -6910,9 +7040,27 @@
           <m:r>
             <w:rPr>
               <w:rFonts w:ascii="Cambria Math" w:hAnsi="Cambria Math"/>
+            </w:rPr>
+            <m:t>E</m:t>
+          </m:r>
+          <m:r>
+            <w:rPr>
+              <w:rFonts w:ascii="Cambria Math" w:hAnsi="Cambria Math"/>
+            </w:rPr>
+            <m:t>nR</m:t>
+          </m:r>
+          <m:r>
+            <w:rPr>
+              <w:rFonts w:ascii="Cambria Math" w:hAnsi="Cambria Math"/>
+            </w:rPr>
+            <m:t>2</m:t>
+          </m:r>
+          <m:r>
+            <w:rPr>
+              <w:rFonts w:ascii="Cambria Math" w:hAnsi="Cambria Math"/>
               <w:lang w:val="pt-PT"/>
             </w:rPr>
-            <m:t>E2=Stat</m:t>
+            <m:t>=Stat</m:t>
           </m:r>
           <m:sSub>
             <m:sSubPr>
@@ -7003,29 +7151,122 @@
           <w:lang w:val="pt-PT"/>
         </w:rPr>
       </w:pPr>
+      <w:bookmarkStart w:id="0" w:name="_GoBack"/>
+      <w:bookmarkEnd w:id="0"/>
+      <w:r>
+        <w:rPr>
+          <w:noProof/>
+          <w:color w:val="FF0000"/>
+          <w:lang w:val="pt-PT" w:eastAsia="pt-PT"/>
+        </w:rPr>
+        <w:drawing>
+          <wp:inline distT="0" distB="0" distL="0" distR="0">
+            <wp:extent cx="3429000" cy="1295400"/>
+            <wp:effectExtent l="0" t="0" r="0" b="0"/>
+            <wp:docPr id="5" name="Imagem 5" descr="F:\PSD\Labs\P1\Projecto1\work\lab1\relatório\Diagramas\enables.png"/>
+            <wp:cNvGraphicFramePr>
+              <a:graphicFrameLocks xmlns:a="http://schemas.openxmlformats.org/drawingml/2006/main" noChangeAspect="1"/>
+            </wp:cNvGraphicFramePr>
+            <a:graphic xmlns:a="http://schemas.openxmlformats.org/drawingml/2006/main">
+              <a:graphicData uri="http://schemas.openxmlformats.org/drawingml/2006/picture">
+                <pic:pic xmlns:pic="http://schemas.openxmlformats.org/drawingml/2006/picture">
+                  <pic:nvPicPr>
+                    <pic:cNvPr id="0" name="Picture 2" descr="F:\PSD\Labs\P1\Projecto1\work\lab1\relatório\Diagramas\enables.png"/>
+                    <pic:cNvPicPr>
+                      <a:picLocks noChangeAspect="1" noChangeArrowheads="1"/>
+                    </pic:cNvPicPr>
+                  </pic:nvPicPr>
+                  <pic:blipFill>
+                    <a:blip r:embed="rId12">
+                      <a:extLst>
+                        <a:ext uri="{28A0092B-C50C-407E-A947-70E740481C1C}">
+                          <a14:useLocalDpi xmlns:a14="http://schemas.microsoft.com/office/drawing/2010/main" val="0"/>
+                        </a:ext>
+                      </a:extLst>
+                    </a:blip>
+                    <a:srcRect/>
+                    <a:stretch>
+                      <a:fillRect/>
+                    </a:stretch>
+                  </pic:blipFill>
+                  <pic:spPr bwMode="auto">
+                    <a:xfrm>
+                      <a:off x="0" y="0"/>
+                      <a:ext cx="3429000" cy="1295400"/>
+                    </a:xfrm>
+                    <a:prstGeom prst="rect">
+                      <a:avLst/>
+                    </a:prstGeom>
+                    <a:noFill/>
+                    <a:ln>
+                      <a:noFill/>
+                    </a:ln>
+                  </pic:spPr>
+                </pic:pic>
+              </a:graphicData>
+            </a:graphic>
+          </wp:inline>
+        </w:drawing>
+      </w:r>
     </w:p>
     <w:p>
       <w:pPr>
-        <w:ind w:firstLine="708"/>
-        <w:jc w:val="center"/>
-        <w:rPr>
-          <w:color w:val="FF0000"/>
-          <w:lang w:val="pt-PT"/>
-        </w:rPr>
-      </w:pPr>
-      <w:r>
-        <w:rPr>
-          <w:color w:val="FF0000"/>
-          <w:lang w:val="pt-PT"/>
-        </w:rPr>
-        <w:t xml:space="preserve">Esquema do circuito de </w:t>
-      </w:r>
-      <w:r>
-        <w:rPr>
-          <w:color w:val="FF0000"/>
-          <w:lang w:val="pt-PT"/>
-        </w:rPr>
-        <w:t>conversão dos bits de estado</w:t>
+        <w:ind w:left="426" w:firstLine="283"/>
+        <w:jc w:val="both"/>
+        <w:rPr>
+          <w:lang w:val="pt-PT"/>
+        </w:rPr>
+      </w:pPr>
+      <w:r>
+        <w:rPr>
+          <w:lang w:val="pt-PT"/>
+        </w:rPr>
+        <w:t xml:space="preserve">A unidade aritmética e lógica (ALU) é a parte central da unidade </w:t>
+      </w:r>
+      <w:r>
+        <w:rPr>
+          <w:lang w:val="pt-PT"/>
+        </w:rPr>
+        <w:t>de dados pois trata-se do bloco</w:t>
+      </w:r>
+      <w:r>
+        <w:rPr>
+          <w:lang w:val="pt-PT"/>
+        </w:rPr>
+        <w:t xml:space="preserve"> </w:t>
+      </w:r>
+      <w:r>
+        <w:rPr>
+          <w:lang w:val="pt-PT"/>
+        </w:rPr>
+        <w:t>responsável pela realização de todas as operações</w:t>
+      </w:r>
+      <w:r>
+        <w:rPr>
+          <w:lang w:val="pt-PT"/>
+        </w:rPr>
+        <w:t xml:space="preserve"> lógico-aritméticas</w:t>
+      </w:r>
+      <w:r>
+        <w:rPr>
+          <w:lang w:val="pt-PT"/>
+        </w:rPr>
+        <w:t xml:space="preserve">, contém um somador, um subtrator, um multiplicador, uma porta XOR e um </w:t>
+      </w:r>
+      <w:proofErr w:type="spellStart"/>
+      <w:r>
+        <w:rPr>
+          <w:i/>
+          <w:lang w:val="pt-PT"/>
+        </w:rPr>
+        <w:t>shifter</w:t>
+      </w:r>
+      <w:proofErr w:type="spellEnd"/>
+      <w:r>
+        <w:rPr>
+          <w:lang w:val="pt-PT"/>
+        </w:rPr>
+        <w:t>.</w:t>
       </w:r>
     </w:p>
     <w:p>
@@ -7040,31 +7281,7 @@
         <w:rPr>
           <w:lang w:val="pt-PT"/>
         </w:rPr>
-        <w:t xml:space="preserve">A unidade aritmética e lógica (ALU) é a parte central da unidade </w:t>
-      </w:r>
-      <w:r>
-        <w:rPr>
-          <w:lang w:val="pt-PT"/>
-        </w:rPr>
-        <w:t xml:space="preserve">de dados pois trata-se do bloco </w:t>
-      </w:r>
-      <w:r>
-        <w:rPr>
-          <w:lang w:val="pt-PT"/>
-        </w:rPr>
-        <w:t>responsável pela realização de todas as operações</w:t>
-      </w:r>
-      <w:r>
-        <w:rPr>
-          <w:lang w:val="pt-PT"/>
-        </w:rPr>
-        <w:t xml:space="preserve"> lógico-aritméticas</w:t>
-      </w:r>
-      <w:r>
-        <w:rPr>
-          <w:lang w:val="pt-PT"/>
-        </w:rPr>
-        <w:t xml:space="preserve">, contém um somador, um subtrator, um multiplicador, uma porta XOR e um </w:t>
+        <w:t xml:space="preserve">A operação de </w:t>
       </w:r>
       <w:proofErr w:type="spellStart"/>
       <w:r>
@@ -7072,14 +7289,81 @@
           <w:i/>
           <w:lang w:val="pt-PT"/>
         </w:rPr>
-        <w:t>shifter</w:t>
+        <w:t>Shift-Right</w:t>
       </w:r>
       <w:proofErr w:type="spellEnd"/>
       <w:r>
         <w:rPr>
           <w:lang w:val="pt-PT"/>
         </w:rPr>
-        <w:t>.</w:t>
+        <w:t xml:space="preserve"> Aritmético nesta calculadora corresponde a serem feitos tantos </w:t>
+      </w:r>
+      <w:proofErr w:type="spellStart"/>
+      <w:r>
+        <w:rPr>
+          <w:i/>
+          <w:lang w:val="pt-PT"/>
+        </w:rPr>
+        <w:t>Shift-Right</w:t>
+      </w:r>
+      <w:proofErr w:type="spellEnd"/>
+      <w:r>
+        <w:rPr>
+          <w:lang w:val="pt-PT"/>
+        </w:rPr>
+        <w:t xml:space="preserve"> Aritméticos quantos o resto da divisão do valor em R1 ditar.</w:t>
+      </w:r>
+      <w:r>
+        <w:rPr>
+          <w:lang w:val="pt-PT"/>
+        </w:rPr>
+        <w:t xml:space="preserve"> O resto da divisão por 8 corresponde ao número obtido (sem sinal) pelos 3 bits menos significativos de R1. A implementação do SRA é feita tendo em conta</w:t>
+      </w:r>
+      <w:r>
+        <w:rPr>
+          <w:lang w:val="pt-PT"/>
+        </w:rPr>
+        <w:t xml:space="preserve"> todos os casos possíveis</w:t>
+      </w:r>
+      <w:r>
+        <w:rPr>
+          <w:lang w:val="pt-PT"/>
+        </w:rPr>
+        <w:t xml:space="preserve"> [0; 7] </w:t>
+      </w:r>
+      <w:proofErr w:type="spellStart"/>
+      <w:r>
+        <w:rPr>
+          <w:i/>
+          <w:lang w:val="pt-PT"/>
+        </w:rPr>
+        <w:t>shifts</w:t>
+      </w:r>
+      <w:proofErr w:type="spellEnd"/>
+      <w:r>
+        <w:rPr>
+          <w:lang w:val="pt-PT"/>
+        </w:rPr>
+        <w:t xml:space="preserve">, </w:t>
+      </w:r>
+      <w:r>
+        <w:rPr>
+          <w:lang w:val="pt-PT"/>
+        </w:rPr>
+        <w:t xml:space="preserve">posteriormente um multiplexer é utilizado para selecionar o resultado que se </w:t>
+      </w:r>
+      <w:r>
+        <w:rPr>
+          <w:u w:val="single"/>
+          <w:lang w:val="pt-PT"/>
+        </w:rPr>
+        <w:t>pretende</w:t>
+      </w:r>
+      <w:r>
+        <w:rPr>
+          <w:lang w:val="pt-PT"/>
+        </w:rPr>
+        <w:t xml:space="preserve"> com base no valor do resto.</w:t>
       </w:r>
     </w:p>
     <w:p>
@@ -7087,101 +7371,6 @@
         <w:ind w:left="426" w:firstLine="283"/>
         <w:jc w:val="both"/>
         <w:rPr>
-          <w:lang w:val="pt-PT"/>
-        </w:rPr>
-      </w:pPr>
-      <w:r>
-        <w:rPr>
-          <w:lang w:val="pt-PT"/>
-        </w:rPr>
-        <w:t xml:space="preserve">A operação de </w:t>
-      </w:r>
-      <w:proofErr w:type="spellStart"/>
-      <w:r>
-        <w:rPr>
-          <w:lang w:val="pt-PT"/>
-        </w:rPr>
-        <w:t>Shift-Right</w:t>
-      </w:r>
-      <w:proofErr w:type="spellEnd"/>
-      <w:r>
-        <w:rPr>
-          <w:lang w:val="pt-PT"/>
-        </w:rPr>
-        <w:t xml:space="preserve"> Aritmético nesta calculadora corresponde a serem feitos tantos </w:t>
-      </w:r>
-      <w:proofErr w:type="spellStart"/>
-      <w:r>
-        <w:rPr>
-          <w:lang w:val="pt-PT"/>
-        </w:rPr>
-        <w:t>Shift-Right</w:t>
-      </w:r>
-      <w:proofErr w:type="spellEnd"/>
-      <w:r>
-        <w:rPr>
-          <w:lang w:val="pt-PT"/>
-        </w:rPr>
-        <w:t xml:space="preserve"> Aritméticos quantos o resto da divisão do valor em R1 ditar.</w:t>
-      </w:r>
-      <w:r>
-        <w:rPr>
-          <w:lang w:val="pt-PT"/>
-        </w:rPr>
-        <w:t xml:space="preserve"> O resto da divisão por 8 corresponde ao número obtido (sem sinal) pelos 3 bits menos significativos de R1. A implementação do SRA é feita tendo em conta</w:t>
-      </w:r>
-      <w:r>
-        <w:rPr>
-          <w:lang w:val="pt-PT"/>
-        </w:rPr>
-        <w:t xml:space="preserve"> todos os casos possíveis</w:t>
-      </w:r>
-      <w:r>
-        <w:rPr>
-          <w:lang w:val="pt-PT"/>
-        </w:rPr>
-        <w:t xml:space="preserve"> [0; 7] </w:t>
-      </w:r>
-      <w:proofErr w:type="spellStart"/>
-      <w:r>
-        <w:rPr>
-          <w:i/>
-          <w:lang w:val="pt-PT"/>
-        </w:rPr>
-        <w:t>shifts</w:t>
-      </w:r>
-      <w:proofErr w:type="spellEnd"/>
-      <w:r>
-        <w:rPr>
-          <w:lang w:val="pt-PT"/>
-        </w:rPr>
-        <w:t xml:space="preserve">, </w:t>
-      </w:r>
-      <w:r>
-        <w:rPr>
-          <w:lang w:val="pt-PT"/>
-        </w:rPr>
-        <w:t xml:space="preserve">posteriormente um multiplexer é utilizado para selecionar o resultado que se </w:t>
-      </w:r>
-      <w:r>
-        <w:rPr>
-          <w:u w:val="single"/>
-          <w:lang w:val="pt-PT"/>
-        </w:rPr>
-        <w:t>pretende</w:t>
-      </w:r>
-      <w:r>
-        <w:rPr>
-          <w:lang w:val="pt-PT"/>
-        </w:rPr>
-        <w:t xml:space="preserve"> com base no valor do resto.</w:t>
-      </w:r>
-    </w:p>
-    <w:p>
-      <w:pPr>
-        <w:ind w:left="426" w:firstLine="283"/>
-        <w:jc w:val="both"/>
-        <w:rPr>
           <w:u w:val="single"/>
           <w:lang w:val="pt-PT"/>
         </w:rPr>
@@ -7263,7 +7452,7 @@
       </w:r>
     </w:p>
     <w:sectPr>
-      <w:footerReference w:type="default" r:id="rId11"/>
+      <w:footerReference w:type="default" r:id="rId13"/>
       <w:pgSz w:w="12240" w:h="15840"/>
       <w:pgMar w:top="1440" w:right="1440" w:bottom="1276" w:left="1440" w:header="720" w:footer="720" w:gutter="0"/>
       <w:cols w:space="720"/>
@@ -7328,7 +7517,7 @@
             <w:noProof/>
             <w:lang w:val="pt-PT"/>
           </w:rPr>
-          <w:t>5</w:t>
+          <w:t>6</w:t>
         </w:r>
         <w:r>
           <w:fldChar w:fldCharType="end"/>
@@ -8929,7 +9118,6 @@
   <w:style w:type="character" w:default="1" w:styleId="Tipodeletrapredefinidodopargrafo">
     <w:name w:val="Default Paragraph Font"/>
     <w:uiPriority w:val="1"/>
-    <w:semiHidden/>
     <w:unhideWhenUsed/>
   </w:style>
   <w:style w:type="table" w:default="1" w:styleId="Tabelanormal">

</xml_diff>

<commit_message>
Terminei o relatório e gerei o PDF
</commit_message>
<xml_diff>
--- a/lab1/relatório/relatorio.docx
+++ b/lab1/relatório/relatorio.docx
@@ -579,7 +579,7 @@
           <w:r>
             <w:fldChar w:fldCharType="separate"/>
           </w:r>
-          <w:hyperlink w:anchor="_Toc401517883" w:history="1">
+          <w:hyperlink w:anchor="_Toc401520576" w:history="1">
             <w:r>
               <w:rPr>
                 <w:rStyle w:val="Hyperlink"/>
@@ -624,7 +624,7 @@
                 <w:noProof/>
                 <w:webHidden/>
               </w:rPr>
-              <w:instrText xml:space="preserve"> PAGEREF _Toc401517883 \h </w:instrText>
+              <w:instrText xml:space="preserve"> PAGEREF _Toc401520576 \h </w:instrText>
             </w:r>
             <w:r>
               <w:rPr>
@@ -667,7 +667,7 @@
               <w:lang w:val="pt-PT" w:eastAsia="pt-PT"/>
             </w:rPr>
           </w:pPr>
-          <w:hyperlink w:anchor="_Toc401517884" w:history="1">
+          <w:hyperlink w:anchor="_Toc401520577" w:history="1">
             <w:r>
               <w:rPr>
                 <w:rStyle w:val="Hyperlink"/>
@@ -712,7 +712,7 @@
                 <w:noProof/>
                 <w:webHidden/>
               </w:rPr>
-              <w:instrText xml:space="preserve"> PAGEREF _Toc401517884 \h </w:instrText>
+              <w:instrText xml:space="preserve"> PAGEREF _Toc401520577 \h </w:instrText>
             </w:r>
             <w:r>
               <w:rPr>
@@ -755,7 +755,7 @@
               <w:lang w:val="pt-PT" w:eastAsia="pt-PT"/>
             </w:rPr>
           </w:pPr>
-          <w:hyperlink w:anchor="_Toc401517885" w:history="1">
+          <w:hyperlink w:anchor="_Toc401520578" w:history="1">
             <w:r>
               <w:rPr>
                 <w:rStyle w:val="Hyperlink"/>
@@ -800,7 +800,7 @@
                 <w:noProof/>
                 <w:webHidden/>
               </w:rPr>
-              <w:instrText xml:space="preserve"> PAGEREF _Toc401517885 \h </w:instrText>
+              <w:instrText xml:space="preserve"> PAGEREF _Toc401520578 \h </w:instrText>
             </w:r>
             <w:r>
               <w:rPr>
@@ -843,7 +843,7 @@
               <w:lang w:val="pt-PT" w:eastAsia="pt-PT"/>
             </w:rPr>
           </w:pPr>
-          <w:hyperlink w:anchor="_Toc401517886" w:history="1">
+          <w:hyperlink w:anchor="_Toc401520579" w:history="1">
             <w:r>
               <w:rPr>
                 <w:rStyle w:val="Hyperlink"/>
@@ -888,7 +888,7 @@
                 <w:noProof/>
                 <w:webHidden/>
               </w:rPr>
-              <w:instrText xml:space="preserve"> PAGEREF _Toc401517886 \h </w:instrText>
+              <w:instrText xml:space="preserve"> PAGEREF _Toc401520579 \h </w:instrText>
             </w:r>
             <w:r>
               <w:rPr>
@@ -931,7 +931,7 @@
               <w:lang w:val="pt-PT" w:eastAsia="pt-PT"/>
             </w:rPr>
           </w:pPr>
-          <w:hyperlink w:anchor="_Toc401517887" w:history="1">
+          <w:hyperlink w:anchor="_Toc401520580" w:history="1">
             <w:r>
               <w:rPr>
                 <w:rStyle w:val="Hyperlink"/>
@@ -953,7 +953,7 @@
                 <w:noProof/>
                 <w:lang w:val="pt-PT"/>
               </w:rPr>
-              <w:t>Simulação</w:t>
+              <w:t>Simulações exemplo</w:t>
             </w:r>
             <w:r>
               <w:rPr>
@@ -974,7 +974,7 @@
                 <w:noProof/>
                 <w:webHidden/>
               </w:rPr>
-              <w:instrText xml:space="preserve"> PAGEREF _Toc401517887 \h </w:instrText>
+              <w:instrText xml:space="preserve"> PAGEREF _Toc401520580 \h </w:instrText>
             </w:r>
             <w:r>
               <w:rPr>
@@ -994,7 +994,7 @@
                 <w:noProof/>
                 <w:webHidden/>
               </w:rPr>
-              <w:t>8</w:t>
+              <w:t>9</w:t>
             </w:r>
             <w:r>
               <w:rPr>
@@ -1017,7 +1017,7 @@
               <w:lang w:val="pt-PT" w:eastAsia="pt-PT"/>
             </w:rPr>
           </w:pPr>
-          <w:hyperlink w:anchor="_Toc401517888" w:history="1">
+          <w:hyperlink w:anchor="_Toc401520581" w:history="1">
             <w:r>
               <w:rPr>
                 <w:rStyle w:val="Hyperlink"/>
@@ -1060,7 +1060,7 @@
                 <w:noProof/>
                 <w:webHidden/>
               </w:rPr>
-              <w:instrText xml:space="preserve"> PAGEREF _Toc401517888 \h </w:instrText>
+              <w:instrText xml:space="preserve"> PAGEREF _Toc401520581 \h </w:instrText>
             </w:r>
             <w:r>
               <w:rPr>
@@ -1080,7 +1080,7 @@
                 <w:noProof/>
                 <w:webHidden/>
               </w:rPr>
-              <w:t>9</w:t>
+              <w:t>10</w:t>
             </w:r>
             <w:r>
               <w:rPr>
@@ -1128,44 +1128,46 @@
         </w:rPr>
         <w:br w:type="page"/>
       </w:r>
-    </w:p>
-    <w:p>
-      <w:pPr>
-        <w:pStyle w:val="Title"/>
-        <w:rPr>
-          <w:rFonts w:ascii="Segoe UI Semilight" w:hAnsi="Segoe UI Semilight" w:cs="Segoe UI Semilight"/>
-          <w:lang w:val="pt-PT"/>
-        </w:rPr>
-      </w:pPr>
-      <w:r>
-        <w:rPr>
-          <w:rFonts w:ascii="Segoe UI Semilight" w:hAnsi="Segoe UI Semilight" w:cs="Segoe UI Semilight"/>
-          <w:lang w:val="pt-PT"/>
-        </w:rPr>
-        <w:lastRenderedPageBreak/>
-        <w:t>Unidade Lógico-Aritmética Simples</w:t>
-      </w:r>
-    </w:p>
-    <w:p>
-      <w:pPr>
-        <w:pStyle w:val="Heading1"/>
-        <w:rPr>
-          <w:rFonts w:ascii="Segoe UI Semilight" w:hAnsi="Segoe UI Semilight" w:cs="Segoe UI Semilight"/>
-          <w:lang w:val="pt-PT"/>
-        </w:rPr>
-      </w:pPr>
-      <w:bookmarkStart w:id="0" w:name="_Toc401517883"/>
-      <w:r>
-        <w:rPr>
-          <w:rFonts w:ascii="Segoe UI Semilight" w:hAnsi="Segoe UI Semilight" w:cs="Segoe UI Semilight"/>
-          <w:lang w:val="pt-PT"/>
-        </w:rPr>
-        <w:t>Introdução</w:t>
-      </w:r>
+      <w:bookmarkStart w:id="0" w:name="_GoBack"/>
       <w:bookmarkEnd w:id="0"/>
     </w:p>
     <w:p>
       <w:pPr>
+        <w:pStyle w:val="Title"/>
+        <w:rPr>
+          <w:rFonts w:ascii="Segoe UI Semilight" w:hAnsi="Segoe UI Semilight" w:cs="Segoe UI Semilight"/>
+          <w:lang w:val="pt-PT"/>
+        </w:rPr>
+      </w:pPr>
+      <w:r>
+        <w:rPr>
+          <w:rFonts w:ascii="Segoe UI Semilight" w:hAnsi="Segoe UI Semilight" w:cs="Segoe UI Semilight"/>
+          <w:lang w:val="pt-PT"/>
+        </w:rPr>
+        <w:lastRenderedPageBreak/>
+        <w:t>Unidade Lógico-Aritmética Simples</w:t>
+      </w:r>
+    </w:p>
+    <w:p>
+      <w:pPr>
+        <w:pStyle w:val="Heading1"/>
+        <w:rPr>
+          <w:rFonts w:ascii="Segoe UI Semilight" w:hAnsi="Segoe UI Semilight" w:cs="Segoe UI Semilight"/>
+          <w:lang w:val="pt-PT"/>
+        </w:rPr>
+      </w:pPr>
+      <w:bookmarkStart w:id="1" w:name="_Toc401520576"/>
+      <w:r>
+        <w:rPr>
+          <w:rFonts w:ascii="Segoe UI Semilight" w:hAnsi="Segoe UI Semilight" w:cs="Segoe UI Semilight"/>
+          <w:lang w:val="pt-PT"/>
+        </w:rPr>
+        <w:t>Introdução</w:t>
+      </w:r>
+      <w:bookmarkEnd w:id="1"/>
+    </w:p>
+    <w:p>
+      <w:pPr>
         <w:ind w:left="432" w:firstLine="276"/>
         <w:jc w:val="both"/>
         <w:rPr>
@@ -1236,7 +1238,7 @@
           <w:lang w:val="pt-PT"/>
         </w:rPr>
       </w:pPr>
-      <w:bookmarkStart w:id="1" w:name="_Toc401517884"/>
+      <w:bookmarkStart w:id="2" w:name="_Toc401520577"/>
       <w:r>
         <w:rPr>
           <w:rFonts w:ascii="Segoe UI Semilight" w:hAnsi="Segoe UI Semilight" w:cs="Segoe UI Semilight"/>
@@ -1258,7 +1260,7 @@
         </w:rPr>
         <w:t>Do Funcionamento</w:t>
       </w:r>
-      <w:bookmarkEnd w:id="1"/>
+      <w:bookmarkEnd w:id="2"/>
     </w:p>
     <w:p>
       <w:pPr>
@@ -4997,7 +4999,7 @@
           <w:lang w:val="pt-PT"/>
         </w:rPr>
       </w:pPr>
-      <w:bookmarkStart w:id="2" w:name="_Toc401517885"/>
+      <w:bookmarkStart w:id="3" w:name="_Toc401520578"/>
       <w:r>
         <w:rPr>
           <w:rFonts w:ascii="Segoe UI Semilight" w:hAnsi="Segoe UI Semilight" w:cs="Segoe UI Semilight"/>
@@ -5005,7 +5007,7 @@
         </w:rPr>
         <w:t>Unidade de Controlo</w:t>
       </w:r>
-      <w:bookmarkEnd w:id="2"/>
+      <w:bookmarkEnd w:id="3"/>
     </w:p>
     <w:p>
       <w:pPr>
@@ -6309,7 +6311,7 @@
           <w:lang w:val="pt-PT"/>
         </w:rPr>
       </w:pPr>
-      <w:bookmarkStart w:id="3" w:name="_Toc401517886"/>
+      <w:bookmarkStart w:id="4" w:name="_Toc401520579"/>
       <w:r>
         <w:rPr>
           <w:rFonts w:ascii="Segoe UI Semilight" w:hAnsi="Segoe UI Semilight" w:cs="Segoe UI Semilight"/>
@@ -6318,7 +6320,7 @@
         <w:lastRenderedPageBreak/>
         <w:t>Unidade de Dados</w:t>
       </w:r>
-      <w:bookmarkEnd w:id="3"/>
+      <w:bookmarkEnd w:id="4"/>
     </w:p>
     <w:p>
       <w:pPr>
@@ -8784,38 +8786,41 @@
     </w:p>
     <w:p>
       <w:pPr>
-        <w:pStyle w:val="Heading1"/>
-        <w:rPr>
-          <w:lang w:val="pt-PT"/>
-        </w:rPr>
-      </w:pPr>
-      <w:bookmarkStart w:id="4" w:name="_Toc401517887"/>
-      <w:r>
-        <w:rPr>
-          <w:lang w:val="pt-PT"/>
-        </w:rPr>
-        <w:t>Simulaç</w:t>
-      </w:r>
-      <w:bookmarkEnd w:id="4"/>
-      <w:r>
-        <w:rPr>
-          <w:lang w:val="pt-PT"/>
-        </w:rPr>
-        <w:t>ões exemplo</w:t>
+        <w:rPr>
+          <w:rFonts w:ascii="Segoe UI Semilight" w:hAnsi="Segoe UI Semilight" w:cs="Segoe UI Semilight"/>
+          <w:lang w:val="pt-PT"/>
+        </w:rPr>
+      </w:pPr>
+      <w:r>
+        <w:rPr>
+          <w:rFonts w:ascii="Segoe UI Semilight" w:hAnsi="Segoe UI Semilight" w:cs="Segoe UI Semilight"/>
+          <w:lang w:val="pt-PT"/>
+        </w:rPr>
+        <w:br w:type="page"/>
       </w:r>
     </w:p>
     <w:p>
       <w:pPr>
-        <w:rPr>
-          <w:lang w:val="pt-PT"/>
-        </w:rPr>
-      </w:pPr>
-      <w:r>
-        <w:rPr>
-          <w:lang w:val="pt-PT"/>
-        </w:rPr>
-        <w:t>Foram efetuadas duas simulações para demonstrar o funcionamento do circuito, uma soma simples e uma série de multiplicações que causam um overflow do registo de resultado R2</w:t>
-      </w:r>
+        <w:pStyle w:val="Heading1"/>
+        <w:rPr>
+          <w:lang w:val="pt-PT"/>
+        </w:rPr>
+      </w:pPr>
+      <w:bookmarkStart w:id="5" w:name="_Toc401520580"/>
+      <w:r>
+        <w:rPr>
+          <w:lang w:val="pt-PT"/>
+        </w:rPr>
+        <w:lastRenderedPageBreak/>
+        <w:t>Simulaç</w:t>
+      </w:r>
+      <w:r>
+        <w:rPr>
+          <w:lang w:val="pt-PT"/>
+        </w:rPr>
+        <w:t>ões exemplo</w:t>
+      </w:r>
+      <w:bookmarkEnd w:id="5"/>
     </w:p>
     <w:p>
       <w:pPr>
@@ -8823,13 +8828,296 @@
           <w:lang w:val="pt-PT"/>
         </w:rPr>
       </w:pPr>
-      <w:bookmarkStart w:id="5" w:name="_GoBack"/>
-      <w:bookmarkEnd w:id="5"/>
-      <w:r>
-        <w:rPr>
-          <w:lang w:val="pt-PT"/>
-        </w:rPr>
-        <w:lastRenderedPageBreak/>
+      <w:r>
+        <w:rPr>
+          <w:lang w:val="pt-PT"/>
+        </w:rPr>
+        <w:t>Foram efetuadas duas simulações para demonstrar o funcionamento do circuito, uma soma simples e uma série de multiplicações que causam um overflow do registo de resultado R2</w:t>
+      </w:r>
+      <w:r>
+        <w:rPr>
+          <w:lang w:val="pt-PT"/>
+        </w:rPr>
+        <w:t>.</w:t>
+      </w:r>
+      <w:r>
+        <w:rPr>
+          <w:lang w:val="pt-PT"/>
+        </w:rPr>
+        <w:br/>
+      </w:r>
+    </w:p>
+    <w:p>
+      <w:pPr>
+        <w:rPr>
+          <w:lang w:val="pt-PT"/>
+        </w:rPr>
+      </w:pPr>
+      <w:r>
+        <w:rPr>
+          <w:lang w:val="pt-PT"/>
+        </w:rPr>
+        <w:t>Na simulação 1 é feita uma soma. A ordem de eventos é a seguinte:</w:t>
+      </w:r>
+    </w:p>
+    <w:p>
+      <w:pPr>
+        <w:rPr>
+          <w:lang w:val="pt-PT"/>
+        </w:rPr>
+      </w:pPr>
+      <w:r>
+        <w:rPr>
+          <w:lang w:val="pt-PT"/>
+        </w:rPr>
+        <w:t xml:space="preserve">1. O </w:t>
+      </w:r>
+      <w:proofErr w:type="spellStart"/>
+      <w:r>
+        <w:rPr>
+          <w:lang w:val="pt-PT"/>
+        </w:rPr>
+        <w:t>Register</w:t>
+      </w:r>
+      <w:proofErr w:type="spellEnd"/>
+      <w:r>
+        <w:rPr>
+          <w:lang w:val="pt-PT"/>
+        </w:rPr>
+        <w:t xml:space="preserve"> </w:t>
+      </w:r>
+      <w:proofErr w:type="spellStart"/>
+      <w:r>
+        <w:rPr>
+          <w:lang w:val="pt-PT"/>
+        </w:rPr>
+        <w:t>Select</w:t>
+      </w:r>
+      <w:proofErr w:type="spellEnd"/>
+      <w:r>
+        <w:rPr>
+          <w:lang w:val="pt-PT"/>
+        </w:rPr>
+        <w:t xml:space="preserve"> é posto a </w:t>
+      </w:r>
+      <w:proofErr w:type="spellStart"/>
+      <w:r>
+        <w:rPr>
+          <w:lang w:val="pt-PT"/>
+        </w:rPr>
+        <w:t>high</w:t>
+      </w:r>
+      <w:proofErr w:type="spellEnd"/>
+      <w:r>
+        <w:rPr>
+          <w:lang w:val="pt-PT"/>
+        </w:rPr>
+        <w:t xml:space="preserve"> para ver o conteúdo de R1 na Data Out</w:t>
+      </w:r>
+    </w:p>
+    <w:p>
+      <w:pPr>
+        <w:rPr>
+          <w:lang w:val="pt-PT"/>
+        </w:rPr>
+      </w:pPr>
+      <w:r>
+        <w:rPr>
+          <w:lang w:val="pt-PT"/>
+        </w:rPr>
+        <w:t>2. É carregado o valor “3” para R1, colocando o valor na Data In e pressionando o botão da esquerda</w:t>
+      </w:r>
+    </w:p>
+    <w:p>
+      <w:pPr>
+        <w:rPr>
+          <w:lang w:val="pt-PT"/>
+        </w:rPr>
+      </w:pPr>
+      <w:r>
+        <w:rPr>
+          <w:lang w:val="pt-PT"/>
+        </w:rPr>
+        <w:t xml:space="preserve">3. </w:t>
+      </w:r>
+      <w:r>
+        <w:rPr>
+          <w:lang w:val="pt-PT"/>
+        </w:rPr>
+        <w:t xml:space="preserve">O </w:t>
+      </w:r>
+      <w:proofErr w:type="spellStart"/>
+      <w:r>
+        <w:rPr>
+          <w:lang w:val="pt-PT"/>
+        </w:rPr>
+        <w:t>Register</w:t>
+      </w:r>
+      <w:proofErr w:type="spellEnd"/>
+      <w:r>
+        <w:rPr>
+          <w:lang w:val="pt-PT"/>
+        </w:rPr>
+        <w:t xml:space="preserve"> </w:t>
+      </w:r>
+      <w:proofErr w:type="spellStart"/>
+      <w:r>
+        <w:rPr>
+          <w:lang w:val="pt-PT"/>
+        </w:rPr>
+        <w:t>Select</w:t>
+      </w:r>
+      <w:proofErr w:type="spellEnd"/>
+      <w:r>
+        <w:rPr>
+          <w:lang w:val="pt-PT"/>
+        </w:rPr>
+        <w:t xml:space="preserve"> é posto </w:t>
+      </w:r>
+      <w:r>
+        <w:rPr>
+          <w:lang w:val="pt-PT"/>
+        </w:rPr>
+        <w:t xml:space="preserve">a </w:t>
+      </w:r>
+      <w:proofErr w:type="spellStart"/>
+      <w:r>
+        <w:rPr>
+          <w:lang w:val="pt-PT"/>
+        </w:rPr>
+        <w:t>low</w:t>
+      </w:r>
+      <w:proofErr w:type="spellEnd"/>
+      <w:r>
+        <w:rPr>
+          <w:lang w:val="pt-PT"/>
+        </w:rPr>
+        <w:t xml:space="preserve"> para ver o conteúdo de R</w:t>
+      </w:r>
+      <w:r>
+        <w:rPr>
+          <w:lang w:val="pt-PT"/>
+        </w:rPr>
+        <w:t>2</w:t>
+      </w:r>
+      <w:r>
+        <w:rPr>
+          <w:lang w:val="pt-PT"/>
+        </w:rPr>
+        <w:t xml:space="preserve"> na Data Out</w:t>
+      </w:r>
+    </w:p>
+    <w:p>
+      <w:pPr>
+        <w:rPr>
+          <w:lang w:val="pt-PT"/>
+        </w:rPr>
+      </w:pPr>
+      <w:r>
+        <w:rPr>
+          <w:lang w:val="pt-PT"/>
+        </w:rPr>
+        <w:t xml:space="preserve">4. </w:t>
+      </w:r>
+      <w:r>
+        <w:rPr>
+          <w:lang w:val="pt-PT"/>
+        </w:rPr>
+        <w:t>É carregado o valor “</w:t>
+      </w:r>
+      <w:r>
+        <w:rPr>
+          <w:lang w:val="pt-PT"/>
+        </w:rPr>
+        <w:t>7</w:t>
+      </w:r>
+      <w:r>
+        <w:rPr>
+          <w:lang w:val="pt-PT"/>
+        </w:rPr>
+        <w:t>”</w:t>
+      </w:r>
+      <w:r>
+        <w:rPr>
+          <w:lang w:val="pt-PT"/>
+        </w:rPr>
+        <w:t xml:space="preserve"> para R2</w:t>
+      </w:r>
+      <w:r>
+        <w:rPr>
+          <w:lang w:val="pt-PT"/>
+        </w:rPr>
+        <w:t xml:space="preserve">, colocando o valor na Data In e pressionando o botão </w:t>
+      </w:r>
+      <w:r>
+        <w:rPr>
+          <w:lang w:val="pt-PT"/>
+        </w:rPr>
+        <w:t>do meio</w:t>
+      </w:r>
+    </w:p>
+    <w:p>
+      <w:pPr>
+        <w:rPr>
+          <w:lang w:val="pt-PT"/>
+        </w:rPr>
+      </w:pPr>
+      <w:r>
+        <w:rPr>
+          <w:lang w:val="pt-PT"/>
+        </w:rPr>
+        <w:t xml:space="preserve">5. É </w:t>
+      </w:r>
+      <w:proofErr w:type="spellStart"/>
+      <w:r>
+        <w:rPr>
+          <w:lang w:val="pt-PT"/>
+        </w:rPr>
+        <w:t>efectuada</w:t>
+      </w:r>
+      <w:proofErr w:type="spellEnd"/>
+      <w:r>
+        <w:rPr>
+          <w:lang w:val="pt-PT"/>
+        </w:rPr>
+        <w:t xml:space="preserve"> a operação de soma colocando o valor “1” na Data In e pressionando o botão da direita</w:t>
+      </w:r>
+    </w:p>
+    <w:p>
+      <w:pPr>
+        <w:rPr>
+          <w:lang w:val="pt-PT"/>
+        </w:rPr>
+      </w:pPr>
+      <w:r>
+        <w:rPr>
+          <w:lang w:val="pt-PT"/>
+        </w:rPr>
+        <w:t>6. O resultado da soma</w:t>
+      </w:r>
+      <w:r>
+        <w:rPr>
+          <w:lang w:val="pt-PT"/>
+        </w:rPr>
+        <w:t>, “10”,</w:t>
+      </w:r>
+      <w:r>
+        <w:rPr>
+          <w:lang w:val="pt-PT"/>
+        </w:rPr>
+        <w:t xml:space="preserve"> é guardado em R2 </w:t>
+      </w:r>
+    </w:p>
+    <w:p>
+      <w:pPr>
+        <w:rPr>
+          <w:lang w:val="pt-PT"/>
+        </w:rPr>
+      </w:pPr>
+      <w:r>
+        <w:rPr>
+          <w:lang w:val="pt-PT"/>
+        </w:rPr>
         <w:pict>
           <v:shape id="_x0000_i1025" type="#_x0000_t75" style="width:467.7pt;height:84.1pt">
             <v:imagedata r:id="rId15" o:title="soma_legendado"/>
@@ -8843,14 +9131,255 @@
           <w:lang w:val="pt-PT"/>
         </w:rPr>
       </w:pPr>
-      <w:proofErr w:type="gramStart"/>
-      <w:r>
-        <w:rPr>
-          <w:lang w:val="pt-PT"/>
-        </w:rPr>
-        <w:t>overflow</w:t>
-      </w:r>
-      <w:proofErr w:type="gramEnd"/>
+    </w:p>
+    <w:p>
+      <w:pPr>
+        <w:rPr>
+          <w:lang w:val="pt-PT"/>
+        </w:rPr>
+      </w:pPr>
+      <w:r>
+        <w:rPr>
+          <w:lang w:val="pt-PT"/>
+        </w:rPr>
+        <w:t xml:space="preserve">Na simulação 2 são feitas várias multiplicações até obter um overflow, altura em que se faz </w:t>
+      </w:r>
+      <w:proofErr w:type="spellStart"/>
+      <w:r>
+        <w:rPr>
+          <w:lang w:val="pt-PT"/>
+        </w:rPr>
+        <w:t>reset</w:t>
+      </w:r>
+      <w:proofErr w:type="spellEnd"/>
+      <w:r>
+        <w:rPr>
+          <w:lang w:val="pt-PT"/>
+        </w:rPr>
+        <w:t xml:space="preserve"> a R2:</w:t>
+      </w:r>
+    </w:p>
+    <w:p>
+      <w:pPr>
+        <w:pStyle w:val="ListParagraph"/>
+        <w:numPr>
+          <w:ilvl w:val="0"/>
+          <w:numId w:val="20"/>
+        </w:numPr>
+        <w:rPr>
+          <w:lang w:val="pt-PT"/>
+        </w:rPr>
+      </w:pPr>
+      <w:r>
+        <w:rPr>
+          <w:lang w:val="pt-PT"/>
+        </w:rPr>
+        <w:t>É carregado o valor “</w:t>
+      </w:r>
+      <w:r>
+        <w:rPr>
+          <w:lang w:val="pt-PT"/>
+        </w:rPr>
+        <w:t>63</w:t>
+      </w:r>
+      <w:r>
+        <w:rPr>
+          <w:lang w:val="pt-PT"/>
+        </w:rPr>
+        <w:t>” para R1, colocando o valor na Data In e pressionando o botão da esquerda</w:t>
+      </w:r>
+    </w:p>
+    <w:p>
+      <w:pPr>
+        <w:pStyle w:val="ListParagraph"/>
+        <w:numPr>
+          <w:ilvl w:val="0"/>
+          <w:numId w:val="20"/>
+        </w:numPr>
+        <w:rPr>
+          <w:lang w:val="pt-PT"/>
+        </w:rPr>
+      </w:pPr>
+      <w:r>
+        <w:rPr>
+          <w:lang w:val="pt-PT"/>
+        </w:rPr>
+        <w:t>É carregado o valor “</w:t>
+      </w:r>
+      <w:r>
+        <w:rPr>
+          <w:lang w:val="pt-PT"/>
+        </w:rPr>
+        <w:t>-</w:t>
+      </w:r>
+      <w:r>
+        <w:rPr>
+          <w:lang w:val="pt-PT"/>
+        </w:rPr>
+        <w:t>63</w:t>
+      </w:r>
+      <w:r>
+        <w:rPr>
+          <w:lang w:val="pt-PT"/>
+        </w:rPr>
+        <w:t>” para R</w:t>
+      </w:r>
+      <w:r>
+        <w:rPr>
+          <w:lang w:val="pt-PT"/>
+        </w:rPr>
+        <w:t>2</w:t>
+      </w:r>
+      <w:r>
+        <w:rPr>
+          <w:lang w:val="pt-PT"/>
+        </w:rPr>
+        <w:t>, colocando o valor na Data In e pressionando o bot</w:t>
+      </w:r>
+      <w:r>
+        <w:rPr>
+          <w:lang w:val="pt-PT"/>
+        </w:rPr>
+        <w:t>ão do meio</w:t>
+      </w:r>
+    </w:p>
+    <w:p>
+      <w:pPr>
+        <w:pStyle w:val="ListParagraph"/>
+        <w:numPr>
+          <w:ilvl w:val="0"/>
+          <w:numId w:val="20"/>
+        </w:numPr>
+        <w:rPr>
+          <w:lang w:val="pt-PT"/>
+        </w:rPr>
+      </w:pPr>
+      <w:r>
+        <w:rPr>
+          <w:lang w:val="pt-PT"/>
+        </w:rPr>
+        <w:t xml:space="preserve">É </w:t>
+      </w:r>
+      <w:proofErr w:type="spellStart"/>
+      <w:r>
+        <w:rPr>
+          <w:lang w:val="pt-PT"/>
+        </w:rPr>
+        <w:t>efectuada</w:t>
+      </w:r>
+      <w:proofErr w:type="spellEnd"/>
+      <w:r>
+        <w:rPr>
+          <w:lang w:val="pt-PT"/>
+        </w:rPr>
+        <w:t xml:space="preserve"> a operaç</w:t>
+      </w:r>
+      <w:r>
+        <w:rPr>
+          <w:lang w:val="pt-PT"/>
+        </w:rPr>
+        <w:t>ão de multiplicação</w:t>
+      </w:r>
+      <w:r>
+        <w:rPr>
+          <w:lang w:val="pt-PT"/>
+        </w:rPr>
+        <w:t xml:space="preserve"> colocando o valor “</w:t>
+      </w:r>
+      <w:r>
+        <w:rPr>
+          <w:lang w:val="pt-PT"/>
+        </w:rPr>
+        <w:t>3</w:t>
+      </w:r>
+      <w:r>
+        <w:rPr>
+          <w:lang w:val="pt-PT"/>
+        </w:rPr>
+        <w:t>” na Data In e pressionando o botão da direita</w:t>
+      </w:r>
+    </w:p>
+    <w:p>
+      <w:pPr>
+        <w:pStyle w:val="ListParagraph"/>
+        <w:numPr>
+          <w:ilvl w:val="0"/>
+          <w:numId w:val="20"/>
+        </w:numPr>
+        <w:rPr>
+          <w:lang w:val="pt-PT"/>
+        </w:rPr>
+      </w:pPr>
+      <w:r>
+        <w:rPr>
+          <w:lang w:val="pt-PT"/>
+        </w:rPr>
+        <w:t>O resultado, “-3969”, é guardado em R2</w:t>
+      </w:r>
+    </w:p>
+    <w:p>
+      <w:pPr>
+        <w:pStyle w:val="ListParagraph"/>
+        <w:numPr>
+          <w:ilvl w:val="0"/>
+          <w:numId w:val="20"/>
+        </w:numPr>
+        <w:rPr>
+          <w:lang w:val="pt-PT"/>
+        </w:rPr>
+      </w:pPr>
+      <w:r>
+        <w:rPr>
+          <w:lang w:val="pt-PT"/>
+        </w:rPr>
+        <w:t xml:space="preserve">É </w:t>
+      </w:r>
+      <w:proofErr w:type="spellStart"/>
+      <w:r>
+        <w:rPr>
+          <w:lang w:val="pt-PT"/>
+        </w:rPr>
+        <w:t>efectuada</w:t>
+      </w:r>
+      <w:proofErr w:type="spellEnd"/>
+      <w:r>
+        <w:rPr>
+          <w:lang w:val="pt-PT"/>
+        </w:rPr>
+        <w:t xml:space="preserve"> a operação de multiplicação colocando o valor “3” na Data In e pressionando o botão da direita</w:t>
+      </w:r>
+    </w:p>
+    <w:p>
+      <w:pPr>
+        <w:pStyle w:val="ListParagraph"/>
+        <w:numPr>
+          <w:ilvl w:val="0"/>
+          <w:numId w:val="20"/>
+        </w:numPr>
+        <w:rPr>
+          <w:lang w:val="pt-PT"/>
+        </w:rPr>
+      </w:pPr>
+      <w:r>
+        <w:rPr>
+          <w:lang w:val="pt-PT"/>
+        </w:rPr>
+        <w:t xml:space="preserve">O resultado, “-250047”, não cabe em R2, causando um overflow. É feito um </w:t>
+      </w:r>
+      <w:proofErr w:type="spellStart"/>
+      <w:r>
+        <w:rPr>
+          <w:lang w:val="pt-PT"/>
+        </w:rPr>
+        <w:t>reset</w:t>
+      </w:r>
+      <w:proofErr w:type="spellEnd"/>
+      <w:r>
+        <w:rPr>
+          <w:lang w:val="pt-PT"/>
+        </w:rPr>
+        <w:t xml:space="preserve"> automático a R2</w:t>
+      </w:r>
     </w:p>
     <w:p>
       <w:pPr>
@@ -8947,7 +9476,7 @@
           <w:lang w:val="pt-PT"/>
         </w:rPr>
       </w:pPr>
-      <w:bookmarkStart w:id="6" w:name="_Toc401517888"/>
+      <w:bookmarkStart w:id="6" w:name="_Toc401520581"/>
       <w:r>
         <w:rPr>
           <w:noProof/>
@@ -9839,6 +10368,95 @@
     </w:lvl>
   </w:abstractNum>
   <w:abstractNum w:abstractNumId="7">
+    <w:nsid w:val="4C7C0529"/>
+    <w:multiLevelType w:val="hybridMultilevel"/>
+    <w:tmpl w:val="9334C5B4"/>
+    <w:lvl w:ilvl="0" w:tplc="0816000F">
+      <w:start w:val="1"/>
+      <w:numFmt w:val="decimal"/>
+      <w:lvlText w:val="%1."/>
+      <w:lvlJc w:val="left"/>
+      <w:pPr>
+        <w:ind w:left="720" w:hanging="360"/>
+      </w:pPr>
+      <w:rPr>
+        <w:rFonts w:hint="default"/>
+      </w:rPr>
+    </w:lvl>
+    <w:lvl w:ilvl="1" w:tplc="08160019" w:tentative="1">
+      <w:start w:val="1"/>
+      <w:numFmt w:val="lowerLetter"/>
+      <w:lvlText w:val="%2."/>
+      <w:lvlJc w:val="left"/>
+      <w:pPr>
+        <w:ind w:left="1440" w:hanging="360"/>
+      </w:pPr>
+    </w:lvl>
+    <w:lvl w:ilvl="2" w:tplc="0816001B" w:tentative="1">
+      <w:start w:val="1"/>
+      <w:numFmt w:val="lowerRoman"/>
+      <w:lvlText w:val="%3."/>
+      <w:lvlJc w:val="right"/>
+      <w:pPr>
+        <w:ind w:left="2160" w:hanging="180"/>
+      </w:pPr>
+    </w:lvl>
+    <w:lvl w:ilvl="3" w:tplc="0816000F" w:tentative="1">
+      <w:start w:val="1"/>
+      <w:numFmt w:val="decimal"/>
+      <w:lvlText w:val="%4."/>
+      <w:lvlJc w:val="left"/>
+      <w:pPr>
+        <w:ind w:left="2880" w:hanging="360"/>
+      </w:pPr>
+    </w:lvl>
+    <w:lvl w:ilvl="4" w:tplc="08160019" w:tentative="1">
+      <w:start w:val="1"/>
+      <w:numFmt w:val="lowerLetter"/>
+      <w:lvlText w:val="%5."/>
+      <w:lvlJc w:val="left"/>
+      <w:pPr>
+        <w:ind w:left="3600" w:hanging="360"/>
+      </w:pPr>
+    </w:lvl>
+    <w:lvl w:ilvl="5" w:tplc="0816001B" w:tentative="1">
+      <w:start w:val="1"/>
+      <w:numFmt w:val="lowerRoman"/>
+      <w:lvlText w:val="%6."/>
+      <w:lvlJc w:val="right"/>
+      <w:pPr>
+        <w:ind w:left="4320" w:hanging="180"/>
+      </w:pPr>
+    </w:lvl>
+    <w:lvl w:ilvl="6" w:tplc="0816000F" w:tentative="1">
+      <w:start w:val="1"/>
+      <w:numFmt w:val="decimal"/>
+      <w:lvlText w:val="%7."/>
+      <w:lvlJc w:val="left"/>
+      <w:pPr>
+        <w:ind w:left="5040" w:hanging="360"/>
+      </w:pPr>
+    </w:lvl>
+    <w:lvl w:ilvl="7" w:tplc="08160019" w:tentative="1">
+      <w:start w:val="1"/>
+      <w:numFmt w:val="lowerLetter"/>
+      <w:lvlText w:val="%8."/>
+      <w:lvlJc w:val="left"/>
+      <w:pPr>
+        <w:ind w:left="5760" w:hanging="360"/>
+      </w:pPr>
+    </w:lvl>
+    <w:lvl w:ilvl="8" w:tplc="0816001B" w:tentative="1">
+      <w:start w:val="1"/>
+      <w:numFmt w:val="lowerRoman"/>
+      <w:lvlText w:val="%9."/>
+      <w:lvlJc w:val="right"/>
+      <w:pPr>
+        <w:ind w:left="6480" w:hanging="180"/>
+      </w:pPr>
+    </w:lvl>
+  </w:abstractNum>
+  <w:abstractNum w:abstractNumId="8">
     <w:nsid w:val="7FCE5AEE"/>
     <w:multiLevelType w:val="hybridMultilevel"/>
     <w:tmpl w:val="4E047B50"/>
@@ -10000,13 +10618,16 @@
     <w:abstractNumId w:val="2"/>
   </w:num>
   <w:num w:numId="17">
-    <w:abstractNumId w:val="7"/>
+    <w:abstractNumId w:val="8"/>
   </w:num>
   <w:num w:numId="18">
     <w:abstractNumId w:val="6"/>
   </w:num>
   <w:num w:numId="19">
     <w:abstractNumId w:val="3"/>
+  </w:num>
+  <w:num w:numId="20">
+    <w:abstractNumId w:val="7"/>
   </w:num>
 </w:numbering>
 </file>
@@ -11421,7 +12042,7 @@
 </file>
 
 <file path=customXml/itemProps2.xml><?xml version="1.0" encoding="utf-8"?>
-<ds:datastoreItem xmlns:ds="http://schemas.openxmlformats.org/officeDocument/2006/customXml" ds:itemID="{3417269E-2E35-421F-A4D8-80C8C5D89BC3}">
+<ds:datastoreItem xmlns:ds="http://schemas.openxmlformats.org/officeDocument/2006/customXml" ds:itemID="{6BB6C3CE-F7B0-4518-A582-CCE802E77DD6}">
   <ds:schemaRefs>
     <ds:schemaRef ds:uri="http://schemas.openxmlformats.org/officeDocument/2006/bibliography"/>
   </ds:schemaRefs>

</xml_diff>